<commit_message>
Update Recover Exhaust Gas Heat.docx
Adjust format: remove conflict "+" sign
</commit_message>
<xml_diff>
--- a/Boiler/Recover Exhaust Gas Heat.docx
+++ b/Boiler/Recover Exhaust Gas Heat.docx
@@ -527,7 +527,6 @@
         </w:rPr>
         <w:t>${TI}</w:t>
       </w:r>
-      <w:proofErr w:type="spellStart"/>
       <w:r>
         <w:rPr>
           <w:vertAlign w:val="superscript"/>
@@ -537,7 +536,6 @@
       <w:r>
         <w:t>F</w:t>
       </w:r>
-      <w:proofErr w:type="spellEnd"/>
       <w:r>
         <w:t xml:space="preserve"> with a volume of </w:t>
       </w:r>
@@ -1032,7 +1030,6 @@
           <w:spacing w:val="-3"/>
         </w:rPr>
       </w:pPr>
-      <w:proofErr w:type="gramStart"/>
       <w:r>
         <w:rPr>
           <w:spacing w:val="-3"/>
@@ -1045,7 +1042,6 @@
         </w:rPr>
         <w:t>here</w:t>
       </w:r>
-      <w:proofErr w:type="gramEnd"/>
     </w:p>
     <w:p>
       <w:pPr>
@@ -1099,7 +1095,6 @@
         </w:rPr>
         <w:t>${TI}</w:t>
       </w:r>
-      <w:proofErr w:type="spellStart"/>
       <w:r>
         <w:rPr>
           <w:iCs/>
@@ -1113,15 +1108,7 @@
           <w:iCs/>
           <w:spacing w:val="-3"/>
         </w:rPr>
-        <w:t>F</w:t>
-      </w:r>
-      <w:proofErr w:type="spellEnd"/>
-      <w:r>
-        <w:rPr>
-          <w:iCs/>
-          <w:spacing w:val="-3"/>
-        </w:rPr>
-        <w:t>)</w:t>
+        <w:t>F)</w:t>
       </w:r>
       <w:r>
         <w:rPr>
@@ -1137,21 +1124,12 @@
         </w:rPr>
         <w:t xml:space="preserve">${RHO} </w:t>
       </w:r>
-      <w:proofErr w:type="spellStart"/>
-      <w:r>
-        <w:rPr>
-          <w:iCs/>
-          <w:spacing w:val="-3"/>
-        </w:rPr>
-        <w:t>lb</w:t>
-      </w:r>
-      <w:proofErr w:type="spellEnd"/>
-      <w:r>
-        <w:rPr>
-          <w:iCs/>
-          <w:spacing w:val="-3"/>
-        </w:rPr>
-        <w:t>/ft</w:t>
+      <w:r>
+        <w:rPr>
+          <w:iCs/>
+          <w:spacing w:val="-3"/>
+        </w:rPr>
+        <w:t>lb/ft</w:t>
       </w:r>
       <w:r>
         <w:rPr>
@@ -1224,7 +1202,6 @@
         </w:rPr>
         <w:t>${TI}</w:t>
       </w:r>
-      <w:proofErr w:type="spellStart"/>
       <w:r>
         <w:rPr>
           <w:iCs/>
@@ -1238,15 +1215,7 @@
           <w:iCs/>
           <w:spacing w:val="-3"/>
         </w:rPr>
-        <w:t>F</w:t>
-      </w:r>
-      <w:proofErr w:type="spellEnd"/>
-      <w:r>
-        <w:rPr>
-          <w:iCs/>
-          <w:spacing w:val="-3"/>
-        </w:rPr>
-        <w:t>)</w:t>
+        <w:t>F)</w:t>
       </w:r>
       <w:r>
         <w:rPr>
@@ -1267,17 +1236,8 @@
           <w:iCs/>
           <w:spacing w:val="-3"/>
         </w:rPr>
-        <w:t>Btu/</w:t>
-      </w:r>
-      <w:proofErr w:type="spellStart"/>
-      <w:r>
-        <w:rPr>
-          <w:iCs/>
-          <w:spacing w:val="-3"/>
-        </w:rPr>
-        <w:t>lb</w:t>
-      </w:r>
-      <w:proofErr w:type="spellEnd"/>
+        <w:t>Btu/lb</w:t>
+      </w:r>
       <w:r>
         <w:rPr>
           <w:iCs/>
@@ -1413,7 +1373,6 @@
           <w:spacing w:val="-3"/>
         </w:rPr>
       </w:pPr>
-      <w:proofErr w:type="spellStart"/>
       <w:r>
         <w:rPr>
           <w:iCs/>
@@ -1429,7 +1388,6 @@
         </w:rPr>
         <w:t>i</w:t>
       </w:r>
-      <w:proofErr w:type="spellEnd"/>
       <w:r>
         <w:rPr>
           <w:spacing w:val="-3"/>
@@ -1637,28 +1595,12 @@
         </w:rPr>
         <w:t xml:space="preserve"> </w:t>
       </w:r>
-      <w:proofErr w:type="spellStart"/>
-      <w:r>
-        <w:rPr>
-          <w:spacing w:val="-3"/>
-        </w:rPr>
-        <w:t>hr</w:t>
-      </w:r>
-      <w:proofErr w:type="spellEnd"/>
-      <w:r>
-        <w:rPr>
-          <w:spacing w:val="-3"/>
-        </w:rPr>
-        <w:t>/</w:t>
-      </w:r>
-      <w:proofErr w:type="spellStart"/>
-      <w:r>
-        <w:rPr>
-          <w:spacing w:val="-3"/>
-        </w:rPr>
-        <w:t>yr</w:t>
-      </w:r>
-      <w:proofErr w:type="spellEnd"/>
+      <w:r>
+        <w:rPr>
+          <w:spacing w:val="-3"/>
+        </w:rPr>
+        <w:t>hr/yr</w:t>
+      </w:r>
     </w:p>
     <w:p>
       <w:pPr>
@@ -1886,21 +1828,7 @@
         <w:rPr>
           <w:spacing w:val="-3"/>
         </w:rPr>
-        <w:t>MMBtu/</w:t>
-      </w:r>
-      <w:proofErr w:type="spellStart"/>
-      <w:r>
-        <w:rPr>
-          <w:spacing w:val="-3"/>
-        </w:rPr>
-        <w:t>yr</w:t>
-      </w:r>
-      <w:proofErr w:type="spellEnd"/>
-      <w:r>
-        <w:rPr>
-          <w:spacing w:val="-3"/>
-        </w:rPr>
-        <w:t xml:space="preserve"> </w:t>
+        <w:t xml:space="preserve">MMBtu/yr </w:t>
       </w:r>
       <w:r>
         <w:rPr>
@@ -2191,21 +2119,7 @@
           <w:spacing w:val="-3"/>
         </w:rPr>
         <w:tab/>
-        <w:t xml:space="preserve">= Potential Fan </w:t>
-      </w:r>
-      <w:proofErr w:type="gramStart"/>
-      <w:r>
-        <w:rPr>
-          <w:spacing w:val="-3"/>
-        </w:rPr>
-        <w:t>Cost;</w:t>
-      </w:r>
-      <w:proofErr w:type="gramEnd"/>
-      <w:r>
-        <w:rPr>
-          <w:spacing w:val="-3"/>
-        </w:rPr>
-        <w:t xml:space="preserve"> </w:t>
+        <w:t xml:space="preserve">= Potential Fan Cost; </w:t>
       </w:r>
     </w:p>
     <w:p>
@@ -2389,35 +2303,7 @@
         <w:rPr>
           <w:spacing w:val="-3"/>
         </w:rPr>
-        <w:t xml:space="preserve"> </w:t>
-      </w:r>
-      <w:proofErr w:type="spellStart"/>
-      <w:r>
-        <w:rPr>
-          <w:spacing w:val="-3"/>
-        </w:rPr>
-        <w:t>hr</w:t>
-      </w:r>
-      <w:proofErr w:type="spellEnd"/>
-      <w:r>
-        <w:rPr>
-          <w:spacing w:val="-3"/>
-        </w:rPr>
-        <w:t>/</w:t>
-      </w:r>
-      <w:proofErr w:type="spellStart"/>
-      <w:r>
-        <w:rPr>
-          <w:spacing w:val="-3"/>
-        </w:rPr>
-        <w:t>yr</w:t>
-      </w:r>
-      <w:proofErr w:type="spellEnd"/>
-      <w:r>
-        <w:rPr>
-          <w:spacing w:val="-3"/>
-        </w:rPr>
-        <w:t xml:space="preserve"> </w:t>
+        <w:t xml:space="preserve"> hr/yr </w:t>
       </w:r>
       <w:r>
         <w:rPr>
@@ -2529,21 +2415,7 @@
         <w:rPr>
           <w:spacing w:val="-3"/>
         </w:rPr>
-        <w:t>kWh/</w:t>
-      </w:r>
-      <w:proofErr w:type="spellStart"/>
-      <w:r>
-        <w:rPr>
-          <w:spacing w:val="-3"/>
-        </w:rPr>
-        <w:t>yr</w:t>
-      </w:r>
-      <w:proofErr w:type="spellEnd"/>
-      <w:r>
-        <w:rPr>
-          <w:spacing w:val="-3"/>
-        </w:rPr>
-        <w:t xml:space="preserve"> </w:t>
+        <w:t xml:space="preserve">kWh/yr </w:t>
       </w:r>
       <w:r>
         <w:rPr>
@@ -2571,7 +2443,7 @@
           <w:color w:val="000000"/>
           <w:lang w:eastAsia="zh-CN"/>
         </w:rPr>
-        <w:t xml:space="preserve">/kWh </w:t>
+        <w:t>/kWh</w:t>
       </w:r>
       <w:r>
         <w:rPr>
@@ -2579,7 +2451,7 @@
           <w:color w:val="000000"/>
           <w:lang w:eastAsia="zh-CN"/>
         </w:rPr>
-        <w:t xml:space="preserve">+ </w:t>
+        <w:t xml:space="preserve"> </w:t>
       </w:r>
       <w:r>
         <w:rPr>
@@ -2595,38 +2467,20 @@
           <w:color w:val="000000"/>
           <w:lang w:eastAsia="zh-CN"/>
         </w:rPr>
-        <w:t xml:space="preserve"> kW/</w:t>
-      </w:r>
-      <w:proofErr w:type="spellStart"/>
+        <w:t xml:space="preserve"> kW/yr </w:t>
+      </w:r>
+      <w:r>
+        <w:rPr>
+          <w:spacing w:val="-3"/>
+        </w:rPr>
+        <w:t>×</w:t>
+      </w:r>
       <w:r>
         <w:rPr>
           <w:rFonts w:eastAsia="Times New Roman"/>
           <w:color w:val="000000"/>
           <w:lang w:eastAsia="zh-CN"/>
         </w:rPr>
-        <w:t>yr</w:t>
-      </w:r>
-      <w:proofErr w:type="spellEnd"/>
-      <w:r>
-        <w:rPr>
-          <w:rFonts w:eastAsia="Times New Roman"/>
-          <w:color w:val="000000"/>
-          <w:lang w:eastAsia="zh-CN"/>
-        </w:rPr>
-        <w:t xml:space="preserve"> </w:t>
-      </w:r>
-      <w:r>
-        <w:rPr>
-          <w:spacing w:val="-3"/>
-        </w:rPr>
-        <w:t>×</w:t>
-      </w:r>
-      <w:r>
-        <w:rPr>
-          <w:rFonts w:eastAsia="Times New Roman"/>
-          <w:color w:val="000000"/>
-          <w:lang w:eastAsia="zh-CN"/>
-        </w:rPr>
         <w:t xml:space="preserve"> </w:t>
       </w:r>
       <w:r>
@@ -2674,21 +2528,7 @@
         <w:rPr>
           <w:spacing w:val="-3"/>
         </w:rPr>
-        <w:t>/</w:t>
-      </w:r>
-      <w:proofErr w:type="spellStart"/>
-      <w:r>
-        <w:rPr>
-          <w:spacing w:val="-3"/>
-        </w:rPr>
-        <w:t>yr</w:t>
-      </w:r>
-      <w:proofErr w:type="spellEnd"/>
-      <w:r>
-        <w:rPr>
-          <w:spacing w:val="-3"/>
-        </w:rPr>
-        <w:t xml:space="preserve"> + </w:t>
+        <w:t xml:space="preserve">/yr </w:t>
       </w:r>
       <w:r>
         <w:rPr>
@@ -2700,16 +2540,8 @@
         <w:rPr>
           <w:spacing w:val="-3"/>
         </w:rPr>
-        <w:t>/</w:t>
-      </w:r>
-      <w:proofErr w:type="spellStart"/>
-      <w:r>
-        <w:rPr>
-          <w:spacing w:val="-3"/>
-        </w:rPr>
-        <w:t>yr</w:t>
-      </w:r>
-      <w:proofErr w:type="spellEnd"/>
+        <w:t>/yr</w:t>
+      </w:r>
     </w:p>
     <w:p>
       <w:pPr>
@@ -2743,16 +2575,8 @@
         <w:rPr>
           <w:spacing w:val="-3"/>
         </w:rPr>
-        <w:t>/</w:t>
-      </w:r>
-      <w:proofErr w:type="spellStart"/>
-      <w:r>
-        <w:rPr>
-          <w:spacing w:val="-3"/>
-        </w:rPr>
-        <w:t>yr</w:t>
-      </w:r>
-      <w:proofErr w:type="spellEnd"/>
+        <w:t>/yr</w:t>
+      </w:r>
     </w:p>
     <w:p>
       <w:pPr>
@@ -2818,14 +2642,12 @@
         </w:rPr>
         <w:t xml:space="preserve"> </w:t>
       </w:r>
-      <w:proofErr w:type="gramStart"/>
       <w:r>
         <w:rPr>
           <w:spacing w:val="-3"/>
         </w:rPr>
         <w:t>PFC;</w:t>
       </w:r>
-      <w:proofErr w:type="gramEnd"/>
     </w:p>
     <w:p>
       <w:pPr>
@@ -2859,12 +2681,6 @@
         <w:rPr>
           <w:spacing w:val="-3"/>
         </w:rPr>
-        <w:t xml:space="preserve">+ </w:t>
-      </w:r>
-      <w:r>
-        <w:rPr>
-          <w:spacing w:val="-3"/>
-        </w:rPr>
         <w:t>${PFC}</w:t>
       </w:r>
     </w:p>
@@ -2900,16 +2716,8 @@
         <w:rPr>
           <w:spacing w:val="-3"/>
         </w:rPr>
-        <w:t>/</w:t>
-      </w:r>
-      <w:proofErr w:type="spellStart"/>
-      <w:r>
-        <w:rPr>
-          <w:spacing w:val="-3"/>
-        </w:rPr>
-        <w:t>yr</w:t>
-      </w:r>
-      <w:proofErr w:type="spellEnd"/>
+        <w:t>/yr</w:t>
+      </w:r>
     </w:p>
     <w:p>
       <w:pPr>
@@ -3366,15 +3174,7 @@
         <w:footnoteRef/>
       </w:r>
       <w:r>
-        <w:t xml:space="preserve"> </w:t>
-      </w:r>
-      <w:proofErr w:type="spellStart"/>
-      <w:r>
-        <w:t>Sunden</w:t>
-      </w:r>
-      <w:proofErr w:type="spellEnd"/>
-      <w:r>
-        <w:t xml:space="preserve">, B. "Heat exchangers and heat recovery processes in gas turbine systems." </w:t>
+        <w:t xml:space="preserve"> Sunden, B. "Heat exchangers and heat recovery processes in gas turbine systems." </w:t>
       </w:r>
       <w:r>
         <w:rPr>

</xml_diff>

<commit_message>
Recover Exhaust Gas Heat
Standardized template
</commit_message>
<xml_diff>
--- a/Boiler/Recover Exhaust Gas Heat.docx
+++ b/Boiler/Recover Exhaust Gas Heat.docx
@@ -133,29 +133,20 @@
     </w:p>
     <w:p>
       <w:pPr>
-        <w:pStyle w:val="BodyText"/>
-        <w:numPr>
-          <w:ilvl w:val="12"/>
-          <w:numId w:val="0"/>
-        </w:numPr>
-        <w:tabs>
-          <w:tab w:val="left" w:pos="0"/>
-          <w:tab w:val="left" w:pos="720"/>
-          <w:tab w:val="left" w:pos="1440"/>
-          <w:tab w:val="left" w:pos="2160"/>
-          <w:tab w:val="left" w:pos="2880"/>
-          <w:tab w:val="left" w:pos="3600"/>
-          <w:tab w:val="left" w:pos="4320"/>
-          <w:tab w:val="left" w:pos="5040"/>
-          <w:tab w:val="left" w:pos="5760"/>
-          <w:tab w:val="left" w:pos="6480"/>
-          <w:tab w:val="left" w:pos="7200"/>
-          <w:tab w:val="left" w:pos="7920"/>
-        </w:tabs>
-        <w:jc w:val="left"/>
-      </w:pPr>
-      <w:r>
-        <w:tab/>
+        <w:spacing w:line="360" w:lineRule="auto"/>
+        <w:rPr>
+          <w:b/>
+          <w:bCs/>
+        </w:rPr>
+      </w:pPr>
+      <w:r>
+        <w:rPr>
+          <w:b/>
+          <w:bCs/>
+        </w:rPr>
+        <w:tab/>
+      </w:r>
+      <w:r>
         <w:t xml:space="preserve">Recover exhaust heat from the </w:t>
       </w:r>
       <w:r>
@@ -272,7 +263,13 @@
               <w:rPr>
                 <w:spacing w:val="-3"/>
               </w:rPr>
-              <w:t>ACS}</w:t>
+              <w:t>A</w:t>
+            </w:r>
+            <w:r>
+              <w:rPr>
+                <w:spacing w:val="-3"/>
+              </w:rPr>
+              <w:t>CS}</w:t>
             </w:r>
           </w:p>
         </w:tc>
@@ -457,7 +454,7 @@
               <w:spacing w:before="60" w:after="60" w:line="276" w:lineRule="auto"/>
             </w:pPr>
             <w:r>
-              <w:t>${DS} kWh</w:t>
+              <w:t>${DS} kW</w:t>
             </w:r>
           </w:p>
         </w:tc>
@@ -513,12 +510,23 @@
           <w:b/>
           <w:bCs/>
         </w:rPr>
-        <w:t>Current Practice and Observations</w:t>
-      </w:r>
-    </w:p>
-    <w:p>
-      <w:pPr>
-        <w:pStyle w:val="BodyText"/>
+        <w:t>Current Practice and Observation</w:t>
+      </w:r>
+      <w:r>
+        <w:rPr>
+          <w:b/>
+          <w:bCs/>
+        </w:rPr>
+        <w:t>s</w:t>
+      </w:r>
+    </w:p>
+    <w:p>
+      <w:pPr>
+        <w:spacing w:line="360" w:lineRule="auto"/>
+        <w:rPr>
+          <w:b/>
+          <w:bCs/>
+        </w:rPr>
       </w:pPr>
       <w:r>
         <w:tab/>
@@ -548,7 +556,6 @@
         </w:rPr>
         <w:t>${TI}</w:t>
       </w:r>
-      <w:proofErr w:type="spellStart"/>
       <w:r>
         <w:rPr>
           <w:vertAlign w:val="superscript"/>
@@ -558,7 +565,6 @@
       <w:r>
         <w:t>F</w:t>
       </w:r>
-      <w:proofErr w:type="spellEnd"/>
       <w:r>
         <w:t xml:space="preserve"> with a volume of </w:t>
       </w:r>
@@ -613,28 +619,40 @@
       <w:pPr>
         <w:pStyle w:val="BodyText"/>
         <w:rPr>
-          <w:iCs/>
-          <w:spacing w:val="-3"/>
-        </w:rPr>
-      </w:pPr>
-      <w:r>
-        <w:rPr>
-          <w:spacing w:val="-3"/>
-        </w:rPr>
-        <w:tab/>
+          <w:b/>
+          <w:spacing w:val="-3"/>
+        </w:rPr>
+      </w:pPr>
+      <w:r>
+        <w:rPr>
+          <w:b/>
+          <w:spacing w:val="-3"/>
+        </w:rPr>
+        <w:tab/>
+      </w:r>
+      <w:r>
+        <w:rPr>
+          <w:spacing w:val="-3"/>
+        </w:rPr>
         <w:t xml:space="preserve">The potential </w:t>
       </w:r>
       <w:r>
         <w:rPr>
           <w:spacing w:val="-3"/>
         </w:rPr>
-        <w:t xml:space="preserve">Natural </w:t>
-      </w:r>
-      <w:r>
-        <w:rPr>
-          <w:spacing w:val="-3"/>
-        </w:rPr>
-        <w:t>G</w:t>
+        <w:t>n</w:t>
+      </w:r>
+      <w:r>
+        <w:rPr>
+          <w:spacing w:val="-3"/>
+        </w:rPr>
+        <w:t xml:space="preserve">atural </w:t>
+      </w:r>
+      <w:r>
+        <w:rPr>
+          <w:spacing w:val="-3"/>
+        </w:rPr>
+        <w:t>g</w:t>
       </w:r>
       <w:r>
         <w:rPr>
@@ -646,13 +664,19 @@
         <w:rPr>
           <w:spacing w:val="-3"/>
         </w:rPr>
-        <w:t>S</w:t>
-      </w:r>
-      <w:r>
-        <w:rPr>
-          <w:spacing w:val="-3"/>
-        </w:rPr>
-        <w:t xml:space="preserve">avings, </w:t>
+        <w:t>s</w:t>
+      </w:r>
+      <w:r>
+        <w:rPr>
+          <w:spacing w:val="-3"/>
+        </w:rPr>
+        <w:t>avings</w:t>
+      </w:r>
+      <w:r>
+        <w:rPr>
+          <w:spacing w:val="-3"/>
+        </w:rPr>
+        <w:t xml:space="preserve">, </w:t>
       </w:r>
       <w:r>
         <w:rPr>
@@ -666,13 +690,21 @@
           <w:iCs/>
           <w:spacing w:val="-3"/>
         </w:rPr>
-        <w:t xml:space="preserve">, and cost savings, CS, can be estimated as follows:  </w:t>
+        <w:t>,</w:t>
+      </w:r>
+      <w:r>
+        <w:rPr>
+          <w:iCs/>
+          <w:spacing w:val="-3"/>
+        </w:rPr>
+        <w:t xml:space="preserve"> can be estimated as follows:  </w:t>
       </w:r>
     </w:p>
     <w:p>
       <w:pPr>
         <w:pStyle w:val="BodyText"/>
         <w:rPr>
+          <w:iCs/>
           <w:spacing w:val="-3"/>
         </w:rPr>
       </w:pPr>
@@ -696,305 +728,171 @@
           <w:spacing w:val="-3"/>
         </w:rPr>
         <w:tab/>
-        <w:t xml:space="preserve">= </w:t>
-      </w:r>
-      <m:oMath>
-        <m:f>
-          <m:fPr>
-            <m:ctrlPr>
-              <w:rPr>
-                <w:rFonts w:ascii="Cambria Math" w:hAnsi="Cambria Math"/>
-                <w:iCs/>
-                <w:spacing w:val="-3"/>
-                <w:sz w:val="32"/>
-                <w:szCs w:val="32"/>
-              </w:rPr>
-            </m:ctrlPr>
-          </m:fPr>
-          <m:num>
-            <m:r>
-              <m:rPr>
-                <m:sty m:val="p"/>
-              </m:rPr>
-              <w:rPr>
-                <w:rFonts w:ascii="Cambria Math" w:hAnsi="Cambria Math"/>
-                <w:spacing w:val="-3"/>
-                <w:sz w:val="32"/>
-                <w:szCs w:val="32"/>
-              </w:rPr>
-              <m:t xml:space="preserve">CFM × ρ × </m:t>
-            </m:r>
-            <m:sSub>
-              <m:sSubPr>
-                <m:ctrlPr>
-                  <w:rPr>
-                    <w:rFonts w:ascii="Cambria Math" w:hAnsi="Cambria Math"/>
-                    <w:spacing w:val="-3"/>
-                    <w:sz w:val="32"/>
-                    <w:szCs w:val="32"/>
-                  </w:rPr>
-                </m:ctrlPr>
-              </m:sSubPr>
-              <m:e>
-                <m:r>
-                  <m:rPr>
-                    <m:sty m:val="p"/>
-                  </m:rPr>
-                  <w:rPr>
-                    <w:rFonts w:ascii="Cambria Math" w:hAnsi="Cambria Math"/>
-                    <w:spacing w:val="-3"/>
-                    <w:sz w:val="32"/>
-                    <w:szCs w:val="32"/>
-                  </w:rPr>
-                  <m:t>C</m:t>
-                </m:r>
-              </m:e>
-              <m:sub>
-                <m:r>
-                  <m:rPr>
-                    <m:sty m:val="p"/>
-                  </m:rPr>
-                  <w:rPr>
-                    <w:rFonts w:ascii="Cambria Math" w:hAnsi="Cambria Math"/>
-                    <w:spacing w:val="-3"/>
-                    <w:sz w:val="32"/>
-                    <w:szCs w:val="32"/>
-                  </w:rPr>
-                  <m:t>1</m:t>
-                </m:r>
-              </m:sub>
-            </m:sSub>
-            <m:r>
-              <m:rPr>
-                <m:sty m:val="p"/>
-              </m:rPr>
-              <w:rPr>
-                <w:rFonts w:ascii="Cambria Math" w:hAnsi="Cambria Math"/>
-                <w:spacing w:val="-3"/>
-                <w:sz w:val="32"/>
-                <w:szCs w:val="32"/>
-              </w:rPr>
-              <m:t xml:space="preserve"> × </m:t>
-            </m:r>
-            <m:sSub>
-              <m:sSubPr>
-                <m:ctrlPr>
-                  <w:rPr>
-                    <w:rFonts w:ascii="Cambria Math" w:hAnsi="Cambria Math"/>
-                    <w:iCs/>
-                    <w:spacing w:val="-3"/>
-                    <w:sz w:val="32"/>
-                    <w:szCs w:val="32"/>
-                  </w:rPr>
-                </m:ctrlPr>
-              </m:sSubPr>
-              <m:e>
-                <m:r>
-                  <m:rPr>
-                    <m:sty m:val="p"/>
-                  </m:rPr>
-                  <w:rPr>
-                    <w:rFonts w:ascii="Cambria Math" w:hAnsi="Cambria Math"/>
-                    <w:spacing w:val="-3"/>
-                    <w:sz w:val="32"/>
-                    <w:szCs w:val="32"/>
-                  </w:rPr>
-                  <m:t>C</m:t>
-                </m:r>
-              </m:e>
-              <m:sub>
-                <m:r>
-                  <m:rPr>
-                    <m:sty m:val="p"/>
-                  </m:rPr>
-                  <w:rPr>
-                    <w:rFonts w:ascii="Cambria Math" w:hAnsi="Cambria Math"/>
-                    <w:spacing w:val="-3"/>
-                    <w:sz w:val="32"/>
-                    <w:szCs w:val="32"/>
-                  </w:rPr>
-                  <m:t>p</m:t>
-                </m:r>
-              </m:sub>
-            </m:sSub>
-            <m:r>
-              <m:rPr>
-                <m:sty m:val="p"/>
-              </m:rPr>
-              <w:rPr>
-                <w:rFonts w:ascii="Cambria Math" w:hAnsi="Cambria Math"/>
-                <w:spacing w:val="-3"/>
-                <w:sz w:val="32"/>
-                <w:szCs w:val="32"/>
-              </w:rPr>
-              <m:t xml:space="preserve"> × </m:t>
-            </m:r>
-            <m:d>
-              <m:dPr>
-                <m:ctrlPr>
-                  <w:rPr>
-                    <w:rFonts w:ascii="Cambria Math" w:hAnsi="Cambria Math"/>
-                    <w:spacing w:val="-3"/>
-                    <w:sz w:val="32"/>
-                    <w:szCs w:val="32"/>
-                  </w:rPr>
-                </m:ctrlPr>
-              </m:dPr>
-              <m:e>
-                <m:sSub>
-                  <m:sSubPr>
-                    <m:ctrlPr>
-                      <w:rPr>
-                        <w:rFonts w:ascii="Cambria Math" w:hAnsi="Cambria Math"/>
-                        <w:iCs/>
-                        <w:spacing w:val="-3"/>
-                        <w:sz w:val="32"/>
-                        <w:szCs w:val="32"/>
-                      </w:rPr>
-                    </m:ctrlPr>
-                  </m:sSubPr>
-                  <m:e>
-                    <m:r>
-                      <m:rPr>
-                        <m:sty m:val="p"/>
-                      </m:rPr>
-                      <w:rPr>
-                        <w:rFonts w:ascii="Cambria Math" w:hAnsi="Cambria Math"/>
-                        <w:spacing w:val="-3"/>
-                        <w:sz w:val="32"/>
-                        <w:szCs w:val="32"/>
-                      </w:rPr>
-                      <m:t>T</m:t>
-                    </m:r>
-                  </m:e>
-                  <m:sub>
-                    <m:r>
-                      <m:rPr>
-                        <m:sty m:val="p"/>
-                      </m:rPr>
-                      <w:rPr>
-                        <w:rFonts w:ascii="Cambria Math" w:hAnsi="Cambria Math"/>
-                        <w:spacing w:val="-3"/>
-                        <w:sz w:val="32"/>
-                        <w:szCs w:val="32"/>
-                      </w:rPr>
-                      <m:t>i</m:t>
-                    </m:r>
-                  </m:sub>
-                </m:sSub>
-                <m:r>
-                  <m:rPr>
-                    <m:sty m:val="p"/>
-                  </m:rPr>
-                  <w:rPr>
-                    <w:rFonts w:ascii="Cambria Math" w:hAnsi="Cambria Math"/>
-                    <w:spacing w:val="-3"/>
-                    <w:sz w:val="32"/>
-                    <w:szCs w:val="32"/>
-                  </w:rPr>
-                  <m:t xml:space="preserve"> - </m:t>
-                </m:r>
-                <m:sSub>
-                  <m:sSubPr>
-                    <m:ctrlPr>
-                      <w:rPr>
-                        <w:rFonts w:ascii="Cambria Math" w:hAnsi="Cambria Math"/>
-                        <w:iCs/>
-                        <w:spacing w:val="-3"/>
-                        <w:sz w:val="32"/>
-                        <w:szCs w:val="32"/>
-                      </w:rPr>
-                    </m:ctrlPr>
-                  </m:sSubPr>
-                  <m:e>
-                    <m:r>
-                      <m:rPr>
-                        <m:sty m:val="p"/>
-                      </m:rPr>
-                      <w:rPr>
-                        <w:rFonts w:ascii="Cambria Math" w:hAnsi="Cambria Math"/>
-                        <w:spacing w:val="-3"/>
-                        <w:sz w:val="32"/>
-                        <w:szCs w:val="32"/>
-                      </w:rPr>
-                      <m:t>T</m:t>
-                    </m:r>
-                  </m:e>
-                  <m:sub>
-                    <m:r>
-                      <m:rPr>
-                        <m:sty m:val="p"/>
-                      </m:rPr>
-                      <w:rPr>
-                        <w:rFonts w:ascii="Cambria Math" w:hAnsi="Cambria Math"/>
-                        <w:spacing w:val="-3"/>
-                        <w:sz w:val="32"/>
-                        <w:szCs w:val="32"/>
-                      </w:rPr>
-                      <m:t>o</m:t>
-                    </m:r>
-                  </m:sub>
-                </m:sSub>
-              </m:e>
-            </m:d>
-            <m:r>
-              <m:rPr>
-                <m:sty m:val="p"/>
-              </m:rPr>
-              <w:rPr>
-                <w:rFonts w:ascii="Cambria Math" w:hAnsi="Cambria Math"/>
-                <w:spacing w:val="-3"/>
-                <w:sz w:val="32"/>
-                <w:szCs w:val="32"/>
-              </w:rPr>
-              <m:t xml:space="preserve"> × η × OH</m:t>
-            </m:r>
-          </m:num>
-          <m:den>
-            <m:sSub>
-              <m:sSubPr>
-                <m:ctrlPr>
-                  <w:rPr>
-                    <w:rFonts w:ascii="Cambria Math" w:hAnsi="Cambria Math"/>
-                    <w:iCs/>
-                    <w:spacing w:val="-3"/>
-                    <w:sz w:val="32"/>
-                    <w:szCs w:val="32"/>
-                  </w:rPr>
-                </m:ctrlPr>
-              </m:sSubPr>
-              <m:e>
-                <m:r>
-                  <m:rPr>
-                    <m:sty m:val="p"/>
-                  </m:rPr>
-                  <w:rPr>
-                    <w:rFonts w:ascii="Cambria Math" w:hAnsi="Cambria Math"/>
-                    <w:spacing w:val="-3"/>
-                    <w:sz w:val="32"/>
-                    <w:szCs w:val="32"/>
-                  </w:rPr>
-                  <m:t>C</m:t>
-                </m:r>
-              </m:e>
-              <m:sub>
-                <m:r>
-                  <m:rPr>
-                    <m:sty m:val="p"/>
-                  </m:rPr>
-                  <w:rPr>
-                    <w:rFonts w:ascii="Cambria Math" w:hAnsi="Cambria Math"/>
-                    <w:spacing w:val="-3"/>
-                    <w:sz w:val="32"/>
-                    <w:szCs w:val="32"/>
-                  </w:rPr>
-                  <m:t>2</m:t>
-                </m:r>
-              </m:sub>
-            </m:sSub>
-          </m:den>
-        </m:f>
-      </m:oMath>
+        <w:t>=</w:t>
+      </w:r>
+      <w:r>
+        <w:rPr>
+          <w:iCs/>
+          <w:spacing w:val="-3"/>
+        </w:rPr>
+        <w:t xml:space="preserve"> CFM </w:t>
+      </w:r>
+      <w:r>
+        <w:rPr>
+          <w:spacing w:val="-3"/>
+        </w:rPr>
+        <w:t>×</w:t>
+      </w:r>
+      <w:r>
+        <w:rPr>
+          <w:spacing w:val="-3"/>
+        </w:rPr>
+        <w:t xml:space="preserve"> </w:t>
+      </w:r>
+      <w:r>
+        <w:rPr>
+          <w:iCs/>
+          <w:spacing w:val="-3"/>
+        </w:rPr>
+        <w:sym w:font="Symbol" w:char="F072"/>
+      </w:r>
+      <w:r>
+        <w:rPr>
+          <w:spacing w:val="-3"/>
+        </w:rPr>
+        <w:t xml:space="preserve"> </w:t>
+      </w:r>
+      <w:r>
+        <w:rPr>
+          <w:spacing w:val="-3"/>
+        </w:rPr>
+        <w:t>×</w:t>
+      </w:r>
+      <w:r>
+        <w:rPr>
+          <w:spacing w:val="-3"/>
+        </w:rPr>
+        <w:t xml:space="preserve"> C</w:t>
+      </w:r>
+      <w:r>
+        <w:rPr>
+          <w:spacing w:val="-3"/>
+          <w:vertAlign w:val="subscript"/>
+        </w:rPr>
+        <w:t>1</w:t>
+      </w:r>
+      <w:r>
+        <w:rPr>
+          <w:spacing w:val="-3"/>
+        </w:rPr>
+        <w:t xml:space="preserve"> </w:t>
+      </w:r>
+      <w:r>
+        <w:rPr>
+          <w:spacing w:val="-3"/>
+        </w:rPr>
+        <w:t>×</w:t>
+      </w:r>
+      <w:r>
+        <w:rPr>
+          <w:spacing w:val="-3"/>
+        </w:rPr>
+        <w:t xml:space="preserve"> C</w:t>
+      </w:r>
+      <w:r>
+        <w:rPr>
+          <w:spacing w:val="-3"/>
+          <w:vertAlign w:val="subscript"/>
+        </w:rPr>
+        <w:t>P</w:t>
+      </w:r>
+      <w:r>
+        <w:rPr>
+          <w:spacing w:val="-3"/>
+        </w:rPr>
+        <w:t xml:space="preserve"> </w:t>
+      </w:r>
+      <w:r>
+        <w:rPr>
+          <w:spacing w:val="-3"/>
+        </w:rPr>
+        <w:t>×</w:t>
+      </w:r>
+      <w:r>
+        <w:rPr>
+          <w:spacing w:val="-3"/>
+        </w:rPr>
+        <w:t xml:space="preserve"> (T</w:t>
+      </w:r>
+      <w:r>
+        <w:rPr>
+          <w:spacing w:val="-3"/>
+          <w:vertAlign w:val="subscript"/>
+        </w:rPr>
+        <w:t>I</w:t>
+      </w:r>
+      <w:r>
+        <w:rPr>
+          <w:spacing w:val="-3"/>
+        </w:rPr>
+        <w:t xml:space="preserve"> </w:t>
+      </w:r>
+      <w:r>
+        <w:rPr>
+          <w:spacing w:val="-3"/>
+        </w:rPr>
+        <w:t>-</w:t>
+      </w:r>
+      <w:r>
+        <w:rPr>
+          <w:spacing w:val="-3"/>
+        </w:rPr>
+        <w:t xml:space="preserve"> T</w:t>
+      </w:r>
+      <w:r>
+        <w:rPr>
+          <w:spacing w:val="-3"/>
+          <w:vertAlign w:val="subscript"/>
+        </w:rPr>
+        <w:t>O</w:t>
+      </w:r>
+      <w:r>
+        <w:rPr>
+          <w:spacing w:val="-3"/>
+        </w:rPr>
+        <w:t xml:space="preserve">) </w:t>
+      </w:r>
+      <w:r>
+        <w:rPr>
+          <w:spacing w:val="-3"/>
+        </w:rPr>
+        <w:t>×</w:t>
+      </w:r>
+      <w:r>
+        <w:rPr>
+          <w:spacing w:val="-3"/>
+        </w:rPr>
+        <w:t xml:space="preserve"> η </w:t>
+      </w:r>
+      <w:r>
+        <w:rPr>
+          <w:spacing w:val="-3"/>
+        </w:rPr>
+        <w:t>×</w:t>
+      </w:r>
+      <w:r>
+        <w:rPr>
+          <w:spacing w:val="-3"/>
+        </w:rPr>
+        <w:t xml:space="preserve"> OH / C</w:t>
+      </w:r>
+      <w:r>
+        <w:rPr>
+          <w:spacing w:val="-3"/>
+          <w:vertAlign w:val="subscript"/>
+        </w:rPr>
+        <w:t>2</w:t>
+      </w:r>
     </w:p>
     <w:p>
       <w:pPr>
@@ -1007,90 +905,122 @@
         <w:suppressAutoHyphens/>
         <w:spacing w:line="360" w:lineRule="auto"/>
         <w:jc w:val="both"/>
-      </w:pPr>
-      <w:r>
-        <w:rPr>
-          <w:spacing w:val="-3"/>
-        </w:rPr>
-        <w:tab/>
-      </w:r>
-      <w:r>
-        <w:t>CS</w:t>
-      </w:r>
-      <w:r>
-        <w:tab/>
-        <w:t xml:space="preserve">= </w:t>
-      </w:r>
-      <w:r>
-        <w:rPr>
-          <w:iCs/>
-          <w:spacing w:val="-3"/>
-        </w:rPr>
-        <w:t>NGS</w:t>
-      </w:r>
-      <w:r>
-        <w:t xml:space="preserve"> </w:t>
-      </w:r>
-      <w:r>
-        <w:sym w:font="Symbol" w:char="F0B4"/>
-      </w:r>
-      <w:r>
-        <w:t xml:space="preserve"> Unit cost of gas,</w:t>
-      </w:r>
-    </w:p>
-    <w:p>
-      <w:pPr>
-        <w:pBdr>
-          <w:top w:val="single" w:sz="2" w:space="6" w:color="FFFFFF"/>
-          <w:left w:val="single" w:sz="2" w:space="4" w:color="FFFFFF"/>
-          <w:bottom w:val="single" w:sz="2" w:space="6" w:color="FFFFFF"/>
-          <w:right w:val="single" w:sz="2" w:space="4" w:color="FFFFFF"/>
-        </w:pBdr>
+        <w:rPr>
+          <w:spacing w:val="-3"/>
+        </w:rPr>
+      </w:pPr>
+      <w:r>
+        <w:rPr>
+          <w:spacing w:val="-3"/>
+        </w:rPr>
+        <w:t>w</w:t>
+      </w:r>
+      <w:r>
+        <w:rPr>
+          <w:spacing w:val="-3"/>
+        </w:rPr>
+        <w:t>here</w:t>
+      </w:r>
+    </w:p>
+    <w:p>
+      <w:pPr>
         <w:suppressAutoHyphens/>
         <w:spacing w:line="360" w:lineRule="auto"/>
-        <w:jc w:val="both"/>
-        <w:rPr>
-          <w:spacing w:val="-3"/>
-        </w:rPr>
-      </w:pPr>
-      <w:proofErr w:type="gramStart"/>
-      <w:r>
-        <w:rPr>
-          <w:spacing w:val="-3"/>
-        </w:rPr>
-        <w:t>w</w:t>
-      </w:r>
-      <w:r>
-        <w:rPr>
-          <w:spacing w:val="-3"/>
-        </w:rPr>
-        <w:t>here</w:t>
-      </w:r>
-      <w:proofErr w:type="gramEnd"/>
+        <w:rPr>
+          <w:iCs/>
+          <w:spacing w:val="-3"/>
+        </w:rPr>
+      </w:pPr>
+      <w:r>
+        <w:rPr>
+          <w:iCs/>
+          <w:spacing w:val="-3"/>
+        </w:rPr>
+        <w:tab/>
+      </w:r>
+      <w:r>
+        <w:rPr>
+          <w:iCs/>
+          <w:spacing w:val="-3"/>
+        </w:rPr>
+        <w:t>CFM</w:t>
+      </w:r>
+      <w:r>
+        <w:rPr>
+          <w:iCs/>
+          <w:spacing w:val="-3"/>
+        </w:rPr>
+        <w:tab/>
+        <w:t xml:space="preserve">= Total exhaust flow rate of </w:t>
+      </w:r>
+      <w:r>
+        <w:rPr>
+          <w:iCs/>
+          <w:spacing w:val="-3"/>
+        </w:rPr>
+        <w:t>furnaces</w:t>
+      </w:r>
+      <w:r>
+        <w:rPr>
+          <w:iCs/>
+          <w:spacing w:val="-3"/>
+        </w:rPr>
+        <w:t xml:space="preserve">; </w:t>
+      </w:r>
+      <w:r>
+        <w:rPr>
+          <w:iCs/>
+          <w:spacing w:val="-3"/>
+        </w:rPr>
+        <w:t xml:space="preserve">${CFM} </w:t>
+      </w:r>
+      <w:r>
+        <w:rPr>
+          <w:iCs/>
+          <w:spacing w:val="-3"/>
+        </w:rPr>
+        <w:t>ft</w:t>
+      </w:r>
+      <w:r>
+        <w:rPr>
+          <w:iCs/>
+          <w:spacing w:val="-3"/>
+          <w:vertAlign w:val="superscript"/>
+        </w:rPr>
+        <w:t>3</w:t>
+      </w:r>
+      <w:r>
+        <w:rPr>
+          <w:iCs/>
+          <w:spacing w:val="-3"/>
+        </w:rPr>
+        <w:t>/min</w:t>
+      </w:r>
     </w:p>
     <w:p>
       <w:pPr>
         <w:suppressAutoHyphens/>
         <w:spacing w:line="360" w:lineRule="auto"/>
-        <w:ind w:left="720"/>
         <w:rPr>
           <w:iCs/>
           <w:spacing w:val="-3"/>
           <w:vertAlign w:val="superscript"/>
         </w:rPr>
       </w:pPr>
-      <m:oMath>
-        <m:r>
-          <m:rPr>
-            <m:sty m:val="p"/>
-          </m:rPr>
-          <w:rPr>
-            <w:rFonts w:ascii="Cambria Math" w:hAnsi="Cambria Math"/>
-            <w:spacing w:val="-3"/>
-          </w:rPr>
-          <m:t>ρ</m:t>
-        </m:r>
-      </m:oMath>
+      <w:r>
+        <w:rPr>
+          <w:iCs/>
+          <w:spacing w:val="-3"/>
+        </w:rPr>
+        <w:tab/>
+      </w:r>
+      <w:r>
+        <w:rPr>
+          <w:iCs/>
+          <w:spacing w:val="-3"/>
+        </w:rPr>
+        <w:sym w:font="Symbol" w:char="F072"/>
+      </w:r>
       <w:r>
         <w:rPr>
           <w:iCs/>
@@ -1104,23 +1034,8 @@
           <w:iCs/>
           <w:spacing w:val="-3"/>
         </w:rPr>
-        <w:t>exhaust gas</w:t>
-      </w:r>
-      <w:r>
-        <w:rPr>
-          <w:iCs/>
-          <w:spacing w:val="-3"/>
-        </w:rPr>
-        <w:t xml:space="preserve"> (at </w:t>
-      </w:r>
-      <w:r>
-        <w:rPr>
-          <w:iCs/>
-          <w:spacing w:val="-3"/>
-        </w:rPr>
-        <w:t>${TI}</w:t>
-      </w:r>
-      <w:proofErr w:type="spellStart"/>
+        <w:t>exhaust gas (at ${TI}</w:t>
+      </w:r>
       <w:r>
         <w:rPr>
           <w:iCs/>
@@ -1134,15 +1049,7 @@
           <w:iCs/>
           <w:spacing w:val="-3"/>
         </w:rPr>
-        <w:t>F</w:t>
-      </w:r>
-      <w:proofErr w:type="spellEnd"/>
-      <w:r>
-        <w:rPr>
-          <w:iCs/>
-          <w:spacing w:val="-3"/>
-        </w:rPr>
-        <w:t>)</w:t>
+        <w:t>F)</w:t>
       </w:r>
       <w:r>
         <w:rPr>
@@ -1158,21 +1065,12 @@
         </w:rPr>
         <w:t xml:space="preserve">${RHO} </w:t>
       </w:r>
-      <w:proofErr w:type="spellStart"/>
-      <w:r>
-        <w:rPr>
-          <w:iCs/>
-          <w:spacing w:val="-3"/>
-        </w:rPr>
-        <w:t>lb</w:t>
-      </w:r>
-      <w:proofErr w:type="spellEnd"/>
-      <w:r>
-        <w:rPr>
-          <w:iCs/>
-          <w:spacing w:val="-3"/>
-        </w:rPr>
-        <w:t>/ft</w:t>
+      <w:r>
+        <w:rPr>
+          <w:iCs/>
+          <w:spacing w:val="-3"/>
+        </w:rPr>
+        <w:t>lb/ft</w:t>
       </w:r>
       <w:r>
         <w:rPr>
@@ -1187,12 +1085,18 @@
       <w:pPr>
         <w:suppressAutoHyphens/>
         <w:spacing w:line="360" w:lineRule="auto"/>
-        <w:ind w:left="720"/>
-        <w:rPr>
-          <w:iCs/>
-          <w:spacing w:val="-3"/>
-        </w:rPr>
-      </w:pPr>
+        <w:rPr>
+          <w:iCs/>
+          <w:spacing w:val="-3"/>
+        </w:rPr>
+      </w:pPr>
+      <w:r>
+        <w:rPr>
+          <w:iCs/>
+          <w:spacing w:val="-3"/>
+        </w:rPr>
+        <w:tab/>
+      </w:r>
       <w:r>
         <w:rPr>
           <w:iCs/>
@@ -1206,152 +1110,99 @@
           <w:spacing w:val="-3"/>
           <w:vertAlign w:val="subscript"/>
         </w:rPr>
-        <w:t>p</w:t>
-      </w:r>
-      <w:r>
-        <w:rPr>
-          <w:iCs/>
-          <w:spacing w:val="-3"/>
-        </w:rPr>
-        <w:tab/>
-        <w:t xml:space="preserve">= Specific heat of </w:t>
-      </w:r>
-      <w:r>
-        <w:rPr>
-          <w:iCs/>
-          <w:spacing w:val="-3"/>
-        </w:rPr>
-        <w:t>exhaust gas</w:t>
-      </w:r>
-      <w:r>
-        <w:rPr>
-          <w:rStyle w:val="FootnoteReference"/>
-          <w:iCs/>
-          <w:spacing w:val="-3"/>
-        </w:rPr>
-        <w:footnoteReference w:id="1"/>
-      </w:r>
-      <w:r>
-        <w:rPr>
-          <w:iCs/>
-          <w:spacing w:val="-3"/>
-        </w:rPr>
-        <w:t xml:space="preserve"> (at </w:t>
-      </w:r>
-      <w:r>
-        <w:rPr>
-          <w:iCs/>
-          <w:spacing w:val="-3"/>
-        </w:rPr>
-        <w:t>${TI}</w:t>
-      </w:r>
-      <w:proofErr w:type="spellStart"/>
-      <w:r>
-        <w:rPr>
-          <w:iCs/>
-          <w:spacing w:val="-3"/>
-          <w:vertAlign w:val="superscript"/>
-        </w:rPr>
-        <w:t>o</w:t>
-      </w:r>
-      <w:r>
-        <w:rPr>
-          <w:iCs/>
-          <w:spacing w:val="-3"/>
-        </w:rPr>
-        <w:t>F</w:t>
-      </w:r>
-      <w:proofErr w:type="spellEnd"/>
-      <w:r>
-        <w:rPr>
-          <w:iCs/>
-          <w:spacing w:val="-3"/>
-        </w:rPr>
-        <w:t>)</w:t>
-      </w:r>
-      <w:r>
-        <w:rPr>
-          <w:iCs/>
-          <w:spacing w:val="-3"/>
-        </w:rPr>
-        <w:t xml:space="preserve">; </w:t>
-      </w:r>
-      <w:r>
-        <w:rPr>
-          <w:iCs/>
-          <w:spacing w:val="-3"/>
-        </w:rPr>
-        <w:t xml:space="preserve">${CP} </w:t>
-      </w:r>
-      <w:r>
-        <w:rPr>
-          <w:iCs/>
-          <w:spacing w:val="-3"/>
-        </w:rPr>
-        <w:t>Btu/</w:t>
-      </w:r>
-      <w:proofErr w:type="spellStart"/>
-      <w:r>
-        <w:rPr>
-          <w:iCs/>
-          <w:spacing w:val="-3"/>
-        </w:rPr>
-        <w:t>lb</w:t>
-      </w:r>
-      <w:proofErr w:type="spellEnd"/>
-      <w:r>
-        <w:rPr>
-          <w:iCs/>
-          <w:spacing w:val="-3"/>
-        </w:rPr>
-        <w:sym w:font="Symbol" w:char="F0B0"/>
-      </w:r>
-      <w:r>
-        <w:rPr>
-          <w:iCs/>
-          <w:spacing w:val="-3"/>
-        </w:rPr>
-        <w:t>F</w:t>
+        <w:t>1</w:t>
+      </w:r>
+      <w:r>
+        <w:rPr>
+          <w:iCs/>
+          <w:spacing w:val="-3"/>
+        </w:rPr>
+        <w:tab/>
+        <w:t>= Conversion constant; 60 min/h</w:t>
       </w:r>
     </w:p>
     <w:p>
       <w:pPr>
         <w:suppressAutoHyphens/>
         <w:spacing w:line="360" w:lineRule="auto"/>
-        <w:ind w:left="720"/>
-        <w:rPr>
-          <w:iCs/>
-          <w:spacing w:val="-3"/>
-        </w:rPr>
-      </w:pPr>
-      <w:r>
-        <w:rPr>
-          <w:iCs/>
-          <w:spacing w:val="-3"/>
-        </w:rPr>
-        <w:t>CFM</w:t>
-      </w:r>
-      <w:r>
-        <w:rPr>
-          <w:iCs/>
-          <w:spacing w:val="-3"/>
-        </w:rPr>
-        <w:tab/>
-        <w:t xml:space="preserve">= Total exhaust flow rate of </w:t>
-      </w:r>
-      <w:r>
-        <w:rPr>
-          <w:iCs/>
-          <w:spacing w:val="-3"/>
-        </w:rPr>
-        <w:t>furnace</w:t>
-      </w:r>
-      <w:r>
-        <w:rPr>
-          <w:iCs/>
-          <w:spacing w:val="-3"/>
-        </w:rPr>
-        <w:t>s</w:t>
+        <w:rPr>
+          <w:iCs/>
+          <w:spacing w:val="-3"/>
+        </w:rPr>
+      </w:pPr>
+      <w:r>
+        <w:rPr>
+          <w:iCs/>
+          <w:spacing w:val="-3"/>
+        </w:rPr>
+        <w:tab/>
+      </w:r>
+      <w:r>
+        <w:rPr>
+          <w:iCs/>
+          <w:spacing w:val="-3"/>
+        </w:rPr>
+        <w:t>C</w:t>
+      </w:r>
+      <w:r>
+        <w:rPr>
+          <w:iCs/>
+          <w:spacing w:val="-3"/>
+          <w:vertAlign w:val="subscript"/>
+        </w:rPr>
+        <w:t>P</w:t>
+      </w:r>
+      <w:r>
+        <w:rPr>
+          <w:iCs/>
+          <w:spacing w:val="-3"/>
+        </w:rPr>
+        <w:tab/>
+        <w:t xml:space="preserve">= Specific heat of </w:t>
+      </w:r>
+      <w:r>
+        <w:rPr>
+          <w:iCs/>
+          <w:spacing w:val="-3"/>
+        </w:rPr>
+        <w:t>exhaust gas</w:t>
+      </w:r>
+      <w:r>
+        <w:rPr>
+          <w:rStyle w:val="FootnoteReference"/>
+          <w:iCs/>
+          <w:spacing w:val="-3"/>
+        </w:rPr>
+        <w:footnoteReference w:id="1"/>
+      </w:r>
+      <w:r>
+        <w:rPr>
+          <w:iCs/>
+          <w:spacing w:val="-3"/>
+        </w:rPr>
+        <w:t xml:space="preserve"> (at </w:t>
+      </w:r>
+      <w:r>
+        <w:rPr>
+          <w:iCs/>
+          <w:spacing w:val="-3"/>
+        </w:rPr>
+        <w:t>${TI}</w:t>
+      </w:r>
+      <w:r>
+        <w:rPr>
+          <w:iCs/>
+          <w:spacing w:val="-3"/>
+          <w:vertAlign w:val="superscript"/>
+        </w:rPr>
+        <w:t>o</w:t>
+      </w:r>
+      <w:r>
+        <w:rPr>
+          <w:iCs/>
+          <w:spacing w:val="-3"/>
+        </w:rPr>
+        <w:t>F)</w:t>
       </w:r>
       <w:r>
         <w:rPr>
@@ -1365,47 +1216,58 @@
           <w:iCs/>
           <w:spacing w:val="-3"/>
         </w:rPr>
-        <w:t xml:space="preserve">${CFM} </w:t>
-      </w:r>
-      <w:r>
-        <w:rPr>
-          <w:iCs/>
-          <w:spacing w:val="-3"/>
-        </w:rPr>
-        <w:t>ft</w:t>
-      </w:r>
-      <w:r>
-        <w:rPr>
-          <w:iCs/>
-          <w:spacing w:val="-3"/>
-          <w:vertAlign w:val="superscript"/>
-        </w:rPr>
-        <w:t>3</w:t>
-      </w:r>
-      <w:r>
-        <w:rPr>
-          <w:iCs/>
-          <w:spacing w:val="-3"/>
-        </w:rPr>
-        <w:t xml:space="preserve">/min </w:t>
+        <w:t xml:space="preserve">${CP} </w:t>
+      </w:r>
+      <w:r>
+        <w:rPr>
+          <w:iCs/>
+          <w:spacing w:val="-3"/>
+        </w:rPr>
+        <w:t>Btu/lb</w:t>
+      </w:r>
+      <w:r>
+        <w:rPr>
+          <w:iCs/>
+          <w:spacing w:val="-3"/>
+        </w:rPr>
+        <w:sym w:font="Symbol" w:char="F0D7"/>
+      </w:r>
+      <w:r>
+        <w:rPr>
+          <w:iCs/>
+          <w:spacing w:val="-3"/>
+        </w:rPr>
+        <w:sym w:font="Symbol" w:char="F0B0"/>
+      </w:r>
+      <w:r>
+        <w:rPr>
+          <w:iCs/>
+          <w:spacing w:val="-3"/>
+        </w:rPr>
+        <w:t>F</w:t>
       </w:r>
     </w:p>
     <w:p>
       <w:pPr>
         <w:suppressAutoHyphens/>
         <w:spacing w:line="360" w:lineRule="auto"/>
-        <w:ind w:left="720"/>
-        <w:rPr>
-          <w:iCs/>
-          <w:spacing w:val="-3"/>
-        </w:rPr>
-      </w:pPr>
-      <w:r>
-        <w:rPr>
-          <w:iCs/>
-          <w:spacing w:val="-3"/>
-        </w:rPr>
-        <w:t>C</w:t>
+        <w:rPr>
+          <w:spacing w:val="-3"/>
+        </w:rPr>
+      </w:pPr>
+      <w:r>
+        <w:rPr>
+          <w:iCs/>
+          <w:spacing w:val="-3"/>
+        </w:rPr>
+        <w:tab/>
+      </w:r>
+      <w:r>
+        <w:rPr>
+          <w:iCs/>
+          <w:spacing w:val="-3"/>
+        </w:rPr>
+        <w:t>T</w:t>
       </w:r>
       <w:r>
         <w:rPr>
@@ -1413,33 +1275,67 @@
           <w:spacing w:val="-3"/>
           <w:vertAlign w:val="subscript"/>
         </w:rPr>
-        <w:t>1</w:t>
-      </w:r>
-      <w:r>
-        <w:rPr>
-          <w:iCs/>
-          <w:spacing w:val="-3"/>
-        </w:rPr>
-        <w:tab/>
-        <w:t>= Conversion constant; 60 min/h</w:t>
+        <w:t>I</w:t>
+      </w:r>
+      <w:r>
+        <w:rPr>
+          <w:spacing w:val="-3"/>
+        </w:rPr>
+        <w:tab/>
+        <w:t xml:space="preserve">= Temperature of exhaust air </w:t>
+      </w:r>
+      <w:r>
+        <w:rPr>
+          <w:spacing w:val="-3"/>
+        </w:rPr>
+        <w:t>at the entry of heat exchanger</w:t>
+      </w:r>
+      <w:r>
+        <w:rPr>
+          <w:spacing w:val="-3"/>
+        </w:rPr>
+        <w:t xml:space="preserve">; </w:t>
+      </w:r>
+      <w:r>
+        <w:rPr>
+          <w:iCs/>
+          <w:spacing w:val="-3"/>
+        </w:rPr>
+        <w:t>${TI}</w:t>
+      </w:r>
+      <w:r>
+        <w:rPr>
+          <w:spacing w:val="-3"/>
+        </w:rPr>
+        <w:sym w:font="Symbol" w:char="F0B0"/>
+      </w:r>
+      <w:r>
+        <w:rPr>
+          <w:spacing w:val="-3"/>
+        </w:rPr>
+        <w:t>F</w:t>
       </w:r>
     </w:p>
     <w:p>
       <w:pPr>
         <w:suppressAutoHyphens/>
         <w:spacing w:line="360" w:lineRule="auto"/>
-        <w:ind w:left="720"/>
-        <w:rPr>
-          <w:spacing w:val="-3"/>
-        </w:rPr>
-      </w:pPr>
-      <w:proofErr w:type="spellStart"/>
-      <w:r>
-        <w:rPr>
-          <w:iCs/>
-          <w:spacing w:val="-3"/>
-        </w:rPr>
-        <w:lastRenderedPageBreak/>
+        <w:rPr>
+          <w:spacing w:val="-3"/>
+        </w:rPr>
+      </w:pPr>
+      <w:r>
+        <w:rPr>
+          <w:iCs/>
+          <w:spacing w:val="-3"/>
+        </w:rPr>
+        <w:tab/>
+      </w:r>
+      <w:r>
+        <w:rPr>
+          <w:iCs/>
+          <w:spacing w:val="-3"/>
+        </w:rPr>
         <w:t>T</w:t>
       </w:r>
       <w:r>
@@ -1448,34 +1344,48 @@
           <w:spacing w:val="-3"/>
           <w:vertAlign w:val="subscript"/>
         </w:rPr>
-        <w:t>i</w:t>
-      </w:r>
-      <w:proofErr w:type="spellEnd"/>
-      <w:r>
-        <w:rPr>
-          <w:spacing w:val="-3"/>
-        </w:rPr>
-        <w:tab/>
-        <w:t xml:space="preserve">= Temperature of exhaust air </w:t>
-      </w:r>
-      <w:r>
-        <w:rPr>
-          <w:spacing w:val="-3"/>
-        </w:rPr>
-        <w:t>at the entry of heat exchanger</w:t>
-      </w:r>
-      <w:r>
-        <w:rPr>
-          <w:spacing w:val="-3"/>
-        </w:rPr>
-        <w:t xml:space="preserve">; </w:t>
-      </w:r>
-      <w:r>
-        <w:rPr>
-          <w:iCs/>
-          <w:spacing w:val="-3"/>
-        </w:rPr>
-        <w:t>${TI}</w:t>
+        <w:t>O</w:t>
+      </w:r>
+      <w:r>
+        <w:rPr>
+          <w:iCs/>
+          <w:spacing w:val="-3"/>
+        </w:rPr>
+        <w:tab/>
+        <w:t xml:space="preserve">= </w:t>
+      </w:r>
+      <w:r>
+        <w:rPr>
+          <w:spacing w:val="-3"/>
+        </w:rPr>
+        <w:t xml:space="preserve">Temperature of exhaust air </w:t>
+      </w:r>
+      <w:r>
+        <w:rPr>
+          <w:spacing w:val="-3"/>
+        </w:rPr>
+        <w:t>at the exit of heat exchanger</w:t>
+      </w:r>
+      <w:r>
+        <w:rPr>
+          <w:iCs/>
+          <w:spacing w:val="-3"/>
+        </w:rPr>
+        <w:t>;</w:t>
+      </w:r>
+      <w:r>
+        <w:rPr>
+          <w:iCs/>
+          <w:spacing w:val="-3"/>
+        </w:rPr>
+        <w:t xml:space="preserve"> </w:t>
+      </w:r>
+      <w:r>
+        <w:rPr>
+          <w:iCs/>
+          <w:spacing w:val="-3"/>
+        </w:rPr>
+        <w:t>${TO}</w:t>
       </w:r>
       <w:r>
         <w:rPr>
@@ -1494,11 +1404,17 @@
       <w:pPr>
         <w:suppressAutoHyphens/>
         <w:spacing w:line="360" w:lineRule="auto"/>
-        <w:ind w:left="720"/>
-        <w:rPr>
-          <w:spacing w:val="-3"/>
-        </w:rPr>
-      </w:pPr>
+        <w:rPr>
+          <w:spacing w:val="-3"/>
+        </w:rPr>
+      </w:pPr>
+      <w:r>
+        <w:rPr>
+          <w:spacing w:val="-3"/>
+        </w:rPr>
+        <w:lastRenderedPageBreak/>
+        <w:tab/>
+      </w:r>
       <w:r>
         <w:rPr>
           <w:spacing w:val="-3"/>
@@ -1510,19 +1426,7 @@
           <w:spacing w:val="-3"/>
         </w:rPr>
         <w:tab/>
-        <w:t xml:space="preserve">= Efficiency of air-air heat exchanger; conservatively </w:t>
-      </w:r>
-      <w:r>
-        <w:rPr>
-          <w:spacing w:val="-3"/>
-        </w:rPr>
-        <w:t>${ETA}</w:t>
-      </w:r>
-      <w:r>
-        <w:rPr>
-          <w:spacing w:val="-3"/>
-        </w:rPr>
-        <w:t>% (depends on design)</w:t>
+        <w:t>= Efficiency of air-air heat exchanger; conservatively ${ETA}% (depends on design)</w:t>
       </w:r>
       <w:r>
         <w:rPr>
@@ -1536,30 +1440,26 @@
       <w:pPr>
         <w:suppressAutoHyphens/>
         <w:spacing w:line="360" w:lineRule="auto"/>
-        <w:ind w:left="720"/>
-        <w:rPr>
-          <w:iCs/>
-          <w:spacing w:val="-3"/>
-        </w:rPr>
-      </w:pPr>
-      <w:r>
-        <w:rPr>
-          <w:iCs/>
-          <w:spacing w:val="-3"/>
-        </w:rPr>
-        <w:t>T</w:t>
-      </w:r>
-      <w:r>
-        <w:rPr>
-          <w:iCs/>
-          <w:spacing w:val="-3"/>
-          <w:vertAlign w:val="subscript"/>
-        </w:rPr>
-        <w:t>o</w:t>
-      </w:r>
-      <w:r>
-        <w:rPr>
-          <w:iCs/>
+        <w:rPr>
+          <w:spacing w:val="-3"/>
+        </w:rPr>
+      </w:pPr>
+      <w:r>
+        <w:rPr>
+          <w:iCs/>
+          <w:spacing w:val="-3"/>
+        </w:rPr>
+        <w:tab/>
+      </w:r>
+      <w:r>
+        <w:rPr>
+          <w:iCs/>
+          <w:spacing w:val="-3"/>
+        </w:rPr>
+        <w:t>OH</w:t>
+      </w:r>
+      <w:r>
+        <w:rPr>
           <w:spacing w:val="-3"/>
         </w:rPr>
         <w:tab/>
@@ -1569,134 +1469,67 @@
         <w:rPr>
           <w:spacing w:val="-3"/>
         </w:rPr>
-        <w:t xml:space="preserve">Temperature of exhaust air </w:t>
-      </w:r>
-      <w:r>
-        <w:rPr>
-          <w:spacing w:val="-3"/>
-        </w:rPr>
-        <w:t>at the exit of heat exchanger</w:t>
-      </w:r>
-      <w:r>
-        <w:rPr>
-          <w:iCs/>
-          <w:spacing w:val="-3"/>
-        </w:rPr>
-        <w:t>;</w:t>
-      </w:r>
-      <w:r>
-        <w:rPr>
-          <w:iCs/>
-          <w:spacing w:val="-3"/>
-        </w:rPr>
-        <w:t xml:space="preserve"> </w:t>
-      </w:r>
-      <w:r>
-        <w:rPr>
-          <w:iCs/>
-          <w:spacing w:val="-3"/>
-        </w:rPr>
-        <w:t>${TO}</w:t>
-      </w:r>
-      <w:r>
-        <w:rPr>
-          <w:spacing w:val="-3"/>
-        </w:rPr>
-        <w:sym w:font="Symbol" w:char="F0B0"/>
-      </w:r>
-      <w:r>
-        <w:rPr>
-          <w:spacing w:val="-3"/>
-        </w:rPr>
-        <w:t>F</w:t>
+        <w:t>Oxidizer</w:t>
+      </w:r>
+      <w:r>
+        <w:rPr>
+          <w:spacing w:val="-3"/>
+        </w:rPr>
+        <w:t xml:space="preserve"> operating hours; </w:t>
+      </w:r>
+      <w:r>
+        <w:rPr>
+          <w:spacing w:val="-3"/>
+        </w:rPr>
+        <w:t>${OH}</w:t>
+      </w:r>
+      <w:r>
+        <w:rPr>
+          <w:spacing w:val="-3"/>
+        </w:rPr>
+        <w:t xml:space="preserve"> </w:t>
+      </w:r>
+      <w:r>
+        <w:rPr>
+          <w:spacing w:val="-3"/>
+        </w:rPr>
+        <w:t>hr</w:t>
+      </w:r>
+      <w:r>
+        <w:rPr>
+          <w:spacing w:val="-3"/>
+        </w:rPr>
+        <w:t>s</w:t>
+      </w:r>
+      <w:r>
+        <w:rPr>
+          <w:spacing w:val="-3"/>
+        </w:rPr>
+        <w:t>/yr</w:t>
+      </w:r>
+      <w:r>
+        <w:rPr>
+          <w:spacing w:val="-3"/>
+        </w:rPr>
+        <w:t xml:space="preserve"> (${HR} hours per day, ${DY} days per week, ${WK} weeks per year)</w:t>
       </w:r>
     </w:p>
     <w:p>
       <w:pPr>
         <w:suppressAutoHyphens/>
         <w:spacing w:line="360" w:lineRule="auto"/>
-        <w:ind w:left="720"/>
-        <w:rPr>
-          <w:spacing w:val="-3"/>
-        </w:rPr>
-      </w:pPr>
-      <w:r>
-        <w:rPr>
-          <w:iCs/>
-          <w:spacing w:val="-3"/>
-        </w:rPr>
-        <w:t>OH</w:t>
-      </w:r>
-      <w:r>
-        <w:rPr>
-          <w:spacing w:val="-3"/>
-        </w:rPr>
-        <w:tab/>
-        <w:t xml:space="preserve">= </w:t>
-      </w:r>
-      <w:r>
-        <w:rPr>
-          <w:spacing w:val="-3"/>
-        </w:rPr>
-        <w:t>Oxidizer</w:t>
-      </w:r>
-      <w:r>
-        <w:rPr>
-          <w:spacing w:val="-3"/>
-        </w:rPr>
-        <w:t xml:space="preserve"> operating hours; </w:t>
-      </w:r>
-      <w:r>
-        <w:rPr>
-          <w:spacing w:val="-3"/>
-        </w:rPr>
-        <w:t>${OH}</w:t>
-      </w:r>
-      <w:r>
-        <w:rPr>
-          <w:spacing w:val="-3"/>
-        </w:rPr>
-        <w:t xml:space="preserve"> </w:t>
-      </w:r>
-      <w:proofErr w:type="spellStart"/>
-      <w:r>
-        <w:rPr>
-          <w:spacing w:val="-3"/>
-        </w:rPr>
-        <w:t>hr</w:t>
-      </w:r>
-      <w:proofErr w:type="spellEnd"/>
-      <w:r>
-        <w:rPr>
-          <w:spacing w:val="-3"/>
-        </w:rPr>
-        <w:t>/</w:t>
-      </w:r>
-      <w:proofErr w:type="spellStart"/>
-      <w:r>
-        <w:rPr>
-          <w:spacing w:val="-3"/>
-        </w:rPr>
-        <w:t>yr</w:t>
-      </w:r>
-      <w:proofErr w:type="spellEnd"/>
-      <w:r>
-        <w:rPr>
-          <w:spacing w:val="-3"/>
-        </w:rPr>
-        <w:t xml:space="preserve"> (${HR} hours per day, ${DY} days per week, ${WK} weeks per year)</w:t>
-      </w:r>
-    </w:p>
-    <w:p>
-      <w:pPr>
-        <w:suppressAutoHyphens/>
-        <w:spacing w:line="360" w:lineRule="auto"/>
-        <w:ind w:left="720"/>
-        <w:rPr>
-          <w:iCs/>
-          <w:spacing w:val="-3"/>
-        </w:rPr>
-      </w:pPr>
+        <w:rPr>
+          <w:iCs/>
+          <w:spacing w:val="-3"/>
+        </w:rPr>
+      </w:pPr>
+      <w:r>
+        <w:rPr>
+          <w:iCs/>
+          <w:spacing w:val="-3"/>
+        </w:rPr>
+        <w:tab/>
+      </w:r>
       <w:r>
         <w:rPr>
           <w:iCs/>
@@ -1760,25 +1593,367 @@
         <w:rPr>
           <w:spacing w:val="-3"/>
         </w:rPr>
-        <w:t xml:space="preserve"> (NGS)</w:t>
-      </w:r>
-      <w:r>
-        <w:rPr>
-          <w:spacing w:val="-3"/>
-        </w:rPr>
-        <w:t xml:space="preserve"> and cost savings</w:t>
-      </w:r>
-      <w:r>
-        <w:rPr>
-          <w:spacing w:val="-3"/>
-        </w:rPr>
-        <w:t xml:space="preserve"> (NGCS)</w:t>
+        <w:t xml:space="preserve">, </w:t>
+      </w:r>
+      <w:r>
+        <w:rPr>
+          <w:spacing w:val="-3"/>
+        </w:rPr>
+        <w:t>NGS</w:t>
+      </w:r>
+      <w:r>
+        <w:rPr>
+          <w:spacing w:val="-3"/>
+        </w:rPr>
+        <w:t>,</w:t>
       </w:r>
       <w:r>
         <w:rPr>
           <w:spacing w:val="-3"/>
         </w:rPr>
         <w:t xml:space="preserve"> can be calculated as follows:</w:t>
+      </w:r>
+    </w:p>
+    <w:p>
+      <w:pPr>
+        <w:suppressAutoHyphens/>
+        <w:spacing w:line="360" w:lineRule="auto"/>
+        <w:rPr>
+          <w:iCs/>
+          <w:spacing w:val="-3"/>
+        </w:rPr>
+      </w:pPr>
+      <w:r>
+        <w:rPr>
+          <w:iCs/>
+          <w:spacing w:val="-3"/>
+        </w:rPr>
+        <w:tab/>
+      </w:r>
+      <w:r>
+        <w:rPr>
+          <w:iCs/>
+          <w:spacing w:val="-3"/>
+        </w:rPr>
+        <w:t>NGS</w:t>
+      </w:r>
+      <w:r>
+        <w:rPr>
+          <w:spacing w:val="-3"/>
+        </w:rPr>
+        <w:tab/>
+        <w:t>=</w:t>
+      </w:r>
+      <w:r>
+        <w:rPr>
+          <w:spacing w:val="-3"/>
+        </w:rPr>
+        <w:t xml:space="preserve"> </w:t>
+      </w:r>
+      <w:r>
+        <w:rPr>
+          <w:spacing w:val="-3"/>
+        </w:rPr>
+        <w:t>${</w:t>
+      </w:r>
+      <w:r>
+        <w:rPr>
+          <w:iCs/>
+          <w:spacing w:val="-3"/>
+        </w:rPr>
+        <w:t>CFM}</w:t>
+      </w:r>
+      <w:r>
+        <w:rPr>
+          <w:iCs/>
+          <w:spacing w:val="-3"/>
+        </w:rPr>
+        <w:t xml:space="preserve"> </w:t>
+      </w:r>
+      <w:r>
+        <w:rPr>
+          <w:iCs/>
+          <w:spacing w:val="-3"/>
+        </w:rPr>
+        <w:t>ft</w:t>
+      </w:r>
+      <w:r>
+        <w:rPr>
+          <w:iCs/>
+          <w:spacing w:val="-3"/>
+          <w:vertAlign w:val="superscript"/>
+        </w:rPr>
+        <w:t>3</w:t>
+      </w:r>
+      <w:r>
+        <w:rPr>
+          <w:iCs/>
+          <w:spacing w:val="-3"/>
+        </w:rPr>
+        <w:t>/min</w:t>
+      </w:r>
+      <w:r>
+        <w:rPr>
+          <w:iCs/>
+          <w:spacing w:val="-3"/>
+        </w:rPr>
+        <w:t xml:space="preserve"> </w:t>
+      </w:r>
+      <w:r>
+        <w:rPr>
+          <w:spacing w:val="-3"/>
+        </w:rPr>
+        <w:t>×</w:t>
+      </w:r>
+      <w:r>
+        <w:rPr>
+          <w:spacing w:val="-3"/>
+        </w:rPr>
+        <w:t xml:space="preserve"> </w:t>
+      </w:r>
+      <w:r>
+        <w:rPr>
+          <w:iCs/>
+          <w:spacing w:val="-3"/>
+        </w:rPr>
+        <w:t xml:space="preserve">${RHO} </w:t>
+      </w:r>
+      <w:r>
+        <w:rPr>
+          <w:iCs/>
+          <w:spacing w:val="-3"/>
+        </w:rPr>
+        <w:t>lb/ft</w:t>
+      </w:r>
+      <w:r>
+        <w:rPr>
+          <w:iCs/>
+          <w:spacing w:val="-3"/>
+          <w:vertAlign w:val="superscript"/>
+        </w:rPr>
+        <w:t>3</w:t>
+      </w:r>
+      <w:r>
+        <w:rPr>
+          <w:spacing w:val="-3"/>
+        </w:rPr>
+        <w:t xml:space="preserve"> </w:t>
+      </w:r>
+      <w:r>
+        <w:rPr>
+          <w:spacing w:val="-3"/>
+        </w:rPr>
+        <w:t>×</w:t>
+      </w:r>
+      <w:r>
+        <w:rPr>
+          <w:spacing w:val="-3"/>
+        </w:rPr>
+        <w:t xml:space="preserve"> 60</w:t>
+      </w:r>
+      <w:r>
+        <w:rPr>
+          <w:spacing w:val="-3"/>
+        </w:rPr>
+        <w:t xml:space="preserve"> </w:t>
+      </w:r>
+      <w:r>
+        <w:rPr>
+          <w:iCs/>
+          <w:spacing w:val="-3"/>
+        </w:rPr>
+        <w:t>min/h</w:t>
+      </w:r>
+      <w:r>
+        <w:rPr>
+          <w:spacing w:val="-3"/>
+        </w:rPr>
+        <w:t xml:space="preserve"> </w:t>
+      </w:r>
+      <w:r>
+        <w:rPr>
+          <w:spacing w:val="-3"/>
+        </w:rPr>
+        <w:t>×</w:t>
+      </w:r>
+      <w:r>
+        <w:rPr>
+          <w:spacing w:val="-3"/>
+        </w:rPr>
+        <w:t xml:space="preserve"> ${CP}</w:t>
+      </w:r>
+      <w:r>
+        <w:rPr>
+          <w:spacing w:val="-3"/>
+        </w:rPr>
+        <w:t xml:space="preserve"> </w:t>
+      </w:r>
+      <w:r>
+        <w:rPr>
+          <w:iCs/>
+          <w:spacing w:val="-3"/>
+        </w:rPr>
+        <w:t>Btu/lb</w:t>
+      </w:r>
+      <w:r>
+        <w:rPr>
+          <w:iCs/>
+          <w:spacing w:val="-3"/>
+        </w:rPr>
+        <w:sym w:font="Symbol" w:char="F0D7"/>
+      </w:r>
+      <w:r>
+        <w:rPr>
+          <w:iCs/>
+          <w:spacing w:val="-3"/>
+        </w:rPr>
+        <w:sym w:font="Symbol" w:char="F0B0"/>
+      </w:r>
+      <w:r>
+        <w:rPr>
+          <w:iCs/>
+          <w:spacing w:val="-3"/>
+        </w:rPr>
+        <w:t>F</w:t>
+      </w:r>
+      <w:r>
+        <w:rPr>
+          <w:spacing w:val="-3"/>
+        </w:rPr>
+        <w:t xml:space="preserve"> </w:t>
+      </w:r>
+      <w:r>
+        <w:rPr>
+          <w:spacing w:val="-3"/>
+        </w:rPr>
+        <w:t>×</w:t>
+      </w:r>
+      <w:r>
+        <w:rPr>
+          <w:spacing w:val="-3"/>
+        </w:rPr>
+        <w:t xml:space="preserve"> (${TI}</w:t>
+      </w:r>
+      <w:r>
+        <w:rPr>
+          <w:spacing w:val="-3"/>
+        </w:rPr>
+        <w:t xml:space="preserve"> </w:t>
+      </w:r>
+      <w:r>
+        <w:rPr>
+          <w:spacing w:val="-3"/>
+        </w:rPr>
+        <w:sym w:font="Symbol" w:char="F0B0"/>
+      </w:r>
+      <w:r>
+        <w:rPr>
+          <w:spacing w:val="-3"/>
+        </w:rPr>
+        <w:t>F</w:t>
+      </w:r>
+      <w:r>
+        <w:rPr>
+          <w:spacing w:val="-3"/>
+        </w:rPr>
+        <w:t xml:space="preserve"> - ${TO}</w:t>
+      </w:r>
+      <w:r>
+        <w:rPr>
+          <w:spacing w:val="-3"/>
+        </w:rPr>
+        <w:t xml:space="preserve"> </w:t>
+      </w:r>
+      <w:r>
+        <w:rPr>
+          <w:spacing w:val="-3"/>
+        </w:rPr>
+        <w:sym w:font="Symbol" w:char="F0B0"/>
+      </w:r>
+      <w:r>
+        <w:rPr>
+          <w:spacing w:val="-3"/>
+        </w:rPr>
+        <w:t>F</w:t>
+      </w:r>
+      <w:r>
+        <w:rPr>
+          <w:spacing w:val="-3"/>
+        </w:rPr>
+        <w:t xml:space="preserve">) </w:t>
+      </w:r>
+      <w:r>
+        <w:rPr>
+          <w:spacing w:val="-3"/>
+        </w:rPr>
+        <w:t>×</w:t>
+      </w:r>
+      <w:r>
+        <w:rPr>
+          <w:spacing w:val="-3"/>
+        </w:rPr>
+        <w:t xml:space="preserve"> ${ETA} </w:t>
+      </w:r>
+      <w:r>
+        <w:rPr>
+          <w:spacing w:val="-3"/>
+        </w:rPr>
+        <w:t>×</w:t>
+      </w:r>
+      <w:r>
+        <w:rPr>
+          <w:spacing w:val="-3"/>
+        </w:rPr>
+        <w:t xml:space="preserve"> ${OH}</w:t>
+      </w:r>
+      <w:r>
+        <w:rPr>
+          <w:spacing w:val="-3"/>
+        </w:rPr>
+        <w:t xml:space="preserve"> </w:t>
+      </w:r>
+      <w:r>
+        <w:rPr>
+          <w:spacing w:val="-3"/>
+        </w:rPr>
+        <w:t>hr</w:t>
+      </w:r>
+      <w:r>
+        <w:rPr>
+          <w:spacing w:val="-3"/>
+        </w:rPr>
+        <w:t>s</w:t>
+      </w:r>
+      <w:r>
+        <w:rPr>
+          <w:spacing w:val="-3"/>
+        </w:rPr>
+        <w:t>/yr</w:t>
+      </w:r>
+      <w:r>
+        <w:rPr>
+          <w:spacing w:val="-3"/>
+        </w:rPr>
+        <w:t xml:space="preserve"> / </w:t>
+      </w:r>
+      <w:r>
+        <w:rPr>
+          <w:spacing w:val="-3"/>
+        </w:rPr>
+        <w:t>1,000,000</w:t>
+      </w:r>
+      <w:r>
+        <w:rPr>
+          <w:spacing w:val="-3"/>
+        </w:rPr>
+        <w:t xml:space="preserve"> </w:t>
+      </w:r>
+      <w:r>
+        <w:rPr>
+          <w:iCs/>
+          <w:spacing w:val="-3"/>
+        </w:rPr>
+        <w:t>Btu/MMBtu</w:t>
       </w:r>
     </w:p>
     <w:p>
@@ -1789,22 +1964,14 @@
         <w:ind w:firstLine="0"/>
         <w:jc w:val="both"/>
         <w:rPr>
-          <w:sz w:val="32"/>
-          <w:szCs w:val="32"/>
-        </w:rPr>
-      </w:pPr>
-      <w:r>
-        <w:rPr>
-          <w:spacing w:val="-3"/>
-        </w:rPr>
-        <w:tab/>
-      </w:r>
-      <w:r>
-        <w:rPr>
-          <w:iCs/>
-          <w:spacing w:val="-3"/>
-        </w:rPr>
-        <w:t>NGS</w:t>
+          <w:spacing w:val="-3"/>
+        </w:rPr>
+      </w:pPr>
+      <w:r>
+        <w:rPr>
+          <w:spacing w:val="-3"/>
+        </w:rPr>
+        <w:tab/>
       </w:r>
       <w:r>
         <w:rPr>
@@ -1823,21 +1990,25 @@
         <w:rPr>
           <w:spacing w:val="-3"/>
         </w:rPr>
-        <w:t>${</w:t>
-      </w:r>
-      <w:proofErr w:type="spellStart"/>
-      <w:r>
-        <w:rPr>
-          <w:spacing w:val="-3"/>
-        </w:rPr>
-        <w:t>NGSEqn</w:t>
-      </w:r>
-      <w:proofErr w:type="spellEnd"/>
-      <w:r>
-        <w:rPr>
-          <w:spacing w:val="-3"/>
-        </w:rPr>
-        <w:t>}</w:t>
+        <w:t>${NGS}</w:t>
+      </w:r>
+      <w:r>
+        <w:rPr>
+          <w:spacing w:val="-3"/>
+        </w:rPr>
+        <w:t xml:space="preserve"> </w:t>
+      </w:r>
+      <w:r>
+        <w:rPr>
+          <w:spacing w:val="-3"/>
+        </w:rPr>
+        <w:t>MMBtu/yr</w:t>
+      </w:r>
+      <w:r>
+        <w:rPr>
+          <w:spacing w:val="-3"/>
+        </w:rPr>
+        <w:t>.</w:t>
       </w:r>
     </w:p>
     <w:p>
@@ -1859,161 +2030,19 @@
         <w:rPr>
           <w:spacing w:val="-3"/>
         </w:rPr>
-        <w:tab/>
-        <w:t>=</w:t>
-      </w:r>
-      <w:r>
-        <w:rPr>
-          <w:spacing w:val="-3"/>
-        </w:rPr>
-        <w:t xml:space="preserve"> </w:t>
-      </w:r>
-      <w:r>
-        <w:rPr>
-          <w:spacing w:val="-3"/>
-        </w:rPr>
-        <w:t>${NGS}</w:t>
-      </w:r>
-      <w:r>
-        <w:rPr>
-          <w:spacing w:val="-3"/>
-        </w:rPr>
-        <w:t xml:space="preserve"> </w:t>
-      </w:r>
-      <w:r>
-        <w:rPr>
-          <w:spacing w:val="-3"/>
-        </w:rPr>
-        <w:t>MMBtu/yr</w:t>
-      </w:r>
-      <w:r>
-        <w:rPr>
-          <w:spacing w:val="-3"/>
-        </w:rPr>
-        <w:t>.</w:t>
-      </w:r>
-    </w:p>
-    <w:p>
-      <w:pPr>
-        <w:suppressAutoHyphens/>
-        <w:spacing w:line="360" w:lineRule="auto"/>
-        <w:ind w:firstLine="720"/>
-        <w:jc w:val="both"/>
-        <w:rPr>
-          <w:spacing w:val="-3"/>
-        </w:rPr>
-      </w:pPr>
-      <w:r>
-        <w:rPr>
-          <w:iCs/>
-          <w:spacing w:val="-3"/>
-        </w:rPr>
-        <w:t>CS</w:t>
-      </w:r>
-      <w:r>
-        <w:rPr>
-          <w:spacing w:val="-3"/>
-        </w:rPr>
-        <w:tab/>
-        <w:t xml:space="preserve">= </w:t>
-      </w:r>
-      <w:r>
-        <w:rPr>
-          <w:spacing w:val="-3"/>
-        </w:rPr>
-        <w:t>${NGS}</w:t>
-      </w:r>
-      <w:r>
-        <w:rPr>
-          <w:spacing w:val="-3"/>
-        </w:rPr>
-        <w:t xml:space="preserve"> </w:t>
-      </w:r>
-      <w:r>
-        <w:rPr>
-          <w:spacing w:val="-3"/>
-        </w:rPr>
-        <w:t>MMBtu/</w:t>
-      </w:r>
-      <w:proofErr w:type="spellStart"/>
-      <w:r>
-        <w:rPr>
-          <w:spacing w:val="-3"/>
-        </w:rPr>
-        <w:t>yr</w:t>
-      </w:r>
-      <w:proofErr w:type="spellEnd"/>
-      <w:r>
-        <w:rPr>
-          <w:spacing w:val="-3"/>
-        </w:rPr>
-        <w:t xml:space="preserve"> </w:t>
-      </w:r>
-      <w:r>
-        <w:rPr>
-          <w:spacing w:val="-3"/>
-        </w:rPr>
-        <w:sym w:font="Symbol" w:char="F0B4"/>
-      </w:r>
-      <w:r>
-        <w:rPr>
-          <w:spacing w:val="-3"/>
-        </w:rPr>
-        <w:t xml:space="preserve"> </w:t>
-      </w:r>
-      <w:r>
-        <w:rPr>
-          <w:spacing w:val="-3"/>
-        </w:rPr>
-        <w:t>${NGC}</w:t>
-      </w:r>
-      <w:r>
-        <w:rPr>
-          <w:spacing w:val="-3"/>
-        </w:rPr>
-        <w:t>/MMBtu</w:t>
-      </w:r>
-    </w:p>
-    <w:p>
-      <w:pPr>
-        <w:suppressAutoHyphens/>
-        <w:spacing w:line="360" w:lineRule="auto"/>
-        <w:ind w:left="720"/>
-        <w:jc w:val="both"/>
-        <w:rPr>
-          <w:spacing w:val="-3"/>
-        </w:rPr>
-      </w:pPr>
-      <w:r>
-        <w:rPr>
-          <w:spacing w:val="-3"/>
-        </w:rPr>
-        <w:t xml:space="preserve">        </w:t>
-      </w:r>
-      <w:r>
-        <w:rPr>
-          <w:spacing w:val="-3"/>
-        </w:rPr>
-        <w:tab/>
-        <w:t xml:space="preserve">= </w:t>
-      </w:r>
-      <w:r>
-        <w:rPr>
-          <w:spacing w:val="-3"/>
-        </w:rPr>
-        <w:t>${CS}</w:t>
-      </w:r>
-      <w:r>
-        <w:rPr>
-          <w:spacing w:val="-3"/>
-        </w:rPr>
-        <w:t>/yr</w:t>
-      </w:r>
-      <w:r>
-        <w:rPr>
-          <w:spacing w:val="-3"/>
-        </w:rPr>
-        <w:t>.</w:t>
+        <w:t>There will be an increase in electrical energy as a fan will be required to move the hot air</w:t>
+      </w:r>
+      <w:r>
+        <w:rPr>
+          <w:spacing w:val="-3"/>
+        </w:rPr>
+        <w:t xml:space="preserve"> </w:t>
+      </w:r>
+      <w:r>
+        <w:rPr>
+          <w:spacing w:val="-3"/>
+        </w:rPr>
+        <w:t>through the heat exchanger and into the oven inlets. The associated cost is as follows:</w:t>
       </w:r>
     </w:p>
     <w:p>
@@ -2029,7 +2058,547 @@
         <w:rPr>
           <w:spacing w:val="-3"/>
         </w:rPr>
-        <w:t>There will be an increase in electrical energy as a fan will be required to move the hot air through the heat exchanger and into the oven inlets. The associated cost is as follows:</w:t>
+        <w:tab/>
+      </w:r>
+      <w:r>
+        <w:rPr>
+          <w:spacing w:val="-3"/>
+        </w:rPr>
+        <w:t>HP</w:t>
+      </w:r>
+      <w:r>
+        <w:rPr>
+          <w:spacing w:val="-3"/>
+        </w:rPr>
+        <w:tab/>
+        <w:t xml:space="preserve">= Fan </w:t>
+      </w:r>
+      <w:r>
+        <w:rPr>
+          <w:spacing w:val="-3"/>
+        </w:rPr>
+        <w:t>h</w:t>
+      </w:r>
+      <w:r>
+        <w:rPr>
+          <w:spacing w:val="-3"/>
+        </w:rPr>
+        <w:t xml:space="preserve">orsepower; </w:t>
+      </w:r>
+      <w:r>
+        <w:rPr>
+          <w:spacing w:val="-3"/>
+        </w:rPr>
+        <w:t xml:space="preserve">${HP} </w:t>
+      </w:r>
+      <w:r>
+        <w:rPr>
+          <w:spacing w:val="-3"/>
+        </w:rPr>
+        <w:t>HP</w:t>
+      </w:r>
+    </w:p>
+    <w:p>
+      <w:pPr>
+        <w:suppressAutoHyphens/>
+        <w:spacing w:line="360" w:lineRule="auto"/>
+        <w:rPr>
+          <w:iCs/>
+          <w:spacing w:val="-3"/>
+        </w:rPr>
+      </w:pPr>
+      <w:r>
+        <w:rPr>
+          <w:iCs/>
+          <w:spacing w:val="-3"/>
+        </w:rPr>
+        <w:tab/>
+      </w:r>
+      <w:r>
+        <w:rPr>
+          <w:iCs/>
+          <w:spacing w:val="-3"/>
+        </w:rPr>
+        <w:t>C</w:t>
+      </w:r>
+      <w:r>
+        <w:rPr>
+          <w:iCs/>
+          <w:spacing w:val="-3"/>
+          <w:vertAlign w:val="subscript"/>
+        </w:rPr>
+        <w:t>3</w:t>
+      </w:r>
+      <w:r>
+        <w:rPr>
+          <w:iCs/>
+          <w:spacing w:val="-3"/>
+        </w:rPr>
+        <w:tab/>
+        <w:t xml:space="preserve">= Conversion constant; </w:t>
+      </w:r>
+      <w:r>
+        <w:rPr>
+          <w:iCs/>
+          <w:spacing w:val="-3"/>
+        </w:rPr>
+        <w:t>0.746</w:t>
+      </w:r>
+      <w:r>
+        <w:rPr>
+          <w:iCs/>
+          <w:spacing w:val="-3"/>
+        </w:rPr>
+        <w:t xml:space="preserve"> </w:t>
+      </w:r>
+      <w:r>
+        <w:rPr>
+          <w:iCs/>
+          <w:spacing w:val="-3"/>
+        </w:rPr>
+        <w:t>kW</w:t>
+      </w:r>
+      <w:r>
+        <w:rPr>
+          <w:iCs/>
+          <w:spacing w:val="-3"/>
+        </w:rPr>
+        <w:t>/</w:t>
+      </w:r>
+      <w:r>
+        <w:rPr>
+          <w:iCs/>
+          <w:spacing w:val="-3"/>
+        </w:rPr>
+        <w:t>HP</w:t>
+      </w:r>
+    </w:p>
+    <w:p>
+      <w:pPr>
+        <w:suppressAutoHyphens/>
+        <w:spacing w:line="360" w:lineRule="auto"/>
+        <w:rPr>
+          <w:iCs/>
+          <w:spacing w:val="-3"/>
+        </w:rPr>
+      </w:pPr>
+      <w:r>
+        <w:rPr>
+          <w:iCs/>
+          <w:spacing w:val="-3"/>
+        </w:rPr>
+        <w:tab/>
+      </w:r>
+      <w:r>
+        <w:rPr>
+          <w:iCs/>
+          <w:spacing w:val="-3"/>
+        </w:rPr>
+        <w:t>CF</w:t>
+      </w:r>
+      <w:r>
+        <w:rPr>
+          <w:iCs/>
+          <w:spacing w:val="-3"/>
+        </w:rPr>
+        <w:tab/>
+        <w:t>= Coincidence factor; ${CF}% per month</w:t>
+      </w:r>
+    </w:p>
+    <w:p>
+      <w:pPr>
+        <w:suppressAutoHyphens/>
+        <w:spacing w:line="360" w:lineRule="auto"/>
+        <w:rPr>
+          <w:iCs/>
+          <w:spacing w:val="-3"/>
+        </w:rPr>
+      </w:pPr>
+      <w:r>
+        <w:rPr>
+          <w:iCs/>
+          <w:spacing w:val="-3"/>
+        </w:rPr>
+        <w:tab/>
+      </w:r>
+      <w:r>
+        <w:rPr>
+          <w:iCs/>
+          <w:spacing w:val="-3"/>
+        </w:rPr>
+        <w:t>C</w:t>
+      </w:r>
+      <w:r>
+        <w:rPr>
+          <w:iCs/>
+          <w:spacing w:val="-3"/>
+          <w:vertAlign w:val="subscript"/>
+        </w:rPr>
+        <w:t>4</w:t>
+      </w:r>
+      <w:r>
+        <w:rPr>
+          <w:iCs/>
+          <w:spacing w:val="-3"/>
+        </w:rPr>
+        <w:tab/>
+        <w:t xml:space="preserve">= Conversion constant; </w:t>
+      </w:r>
+      <w:r>
+        <w:rPr>
+          <w:iCs/>
+          <w:spacing w:val="-3"/>
+        </w:rPr>
+        <w:t>12 mo/yr</w:t>
+      </w:r>
+    </w:p>
+    <w:p>
+      <w:pPr>
+        <w:pStyle w:val="BodyTextIndent"/>
+        <w:suppressAutoHyphens/>
+        <w:spacing w:line="360" w:lineRule="auto"/>
+        <w:ind w:firstLine="0"/>
+        <w:jc w:val="both"/>
+        <w:rPr>
+          <w:spacing w:val="-3"/>
+        </w:rPr>
+      </w:pPr>
+      <w:r>
+        <w:rPr>
+          <w:spacing w:val="-3"/>
+        </w:rPr>
+        <w:tab/>
+      </w:r>
+      <w:r>
+        <w:rPr>
+          <w:spacing w:val="-3"/>
+        </w:rPr>
+        <w:t>T</w:t>
+      </w:r>
+      <w:r>
+        <w:rPr>
+          <w:spacing w:val="-3"/>
+        </w:rPr>
+        <w:t xml:space="preserve">he </w:t>
+      </w:r>
+      <w:r>
+        <w:rPr>
+          <w:spacing w:val="-3"/>
+        </w:rPr>
+        <w:t>potential fan electricity usage</w:t>
+      </w:r>
+      <w:r>
+        <w:rPr>
+          <w:spacing w:val="-3"/>
+        </w:rPr>
+        <w:t xml:space="preserve">, </w:t>
+      </w:r>
+      <w:r>
+        <w:rPr>
+          <w:spacing w:val="-3"/>
+        </w:rPr>
+        <w:t>EU</w:t>
+      </w:r>
+      <w:r>
+        <w:rPr>
+          <w:spacing w:val="-3"/>
+        </w:rPr>
+        <w:t xml:space="preserve">, </w:t>
+      </w:r>
+      <w:r>
+        <w:rPr>
+          <w:spacing w:val="-3"/>
+        </w:rPr>
+        <w:t>can be calculated as follows:</w:t>
+      </w:r>
+    </w:p>
+    <w:p>
+      <w:pPr>
+        <w:suppressAutoHyphens/>
+        <w:spacing w:line="360" w:lineRule="auto"/>
+        <w:rPr>
+          <w:iCs/>
+          <w:spacing w:val="-3"/>
+        </w:rPr>
+      </w:pPr>
+      <w:r>
+        <w:rPr>
+          <w:iCs/>
+          <w:spacing w:val="-3"/>
+        </w:rPr>
+        <w:tab/>
+      </w:r>
+      <w:r>
+        <w:rPr>
+          <w:iCs/>
+          <w:spacing w:val="-3"/>
+        </w:rPr>
+        <w:t>E</w:t>
+      </w:r>
+      <w:r>
+        <w:rPr>
+          <w:iCs/>
+          <w:spacing w:val="-3"/>
+        </w:rPr>
+        <w:t>U</w:t>
+      </w:r>
+      <w:r>
+        <w:rPr>
+          <w:iCs/>
+          <w:spacing w:val="-3"/>
+        </w:rPr>
+        <w:tab/>
+        <w:t>=</w:t>
+      </w:r>
+      <w:r>
+        <w:rPr>
+          <w:spacing w:val="-3"/>
+        </w:rPr>
+        <w:t xml:space="preserve"> </w:t>
+      </w:r>
+      <w:r>
+        <w:rPr>
+          <w:spacing w:val="-3"/>
+        </w:rPr>
+        <w:t xml:space="preserve">HP </w:t>
+      </w:r>
+      <w:r>
+        <w:rPr>
+          <w:spacing w:val="-3"/>
+        </w:rPr>
+        <w:t>×</w:t>
+      </w:r>
+      <w:r>
+        <w:rPr>
+          <w:spacing w:val="-3"/>
+        </w:rPr>
+        <w:t xml:space="preserve"> C</w:t>
+      </w:r>
+      <w:r>
+        <w:rPr>
+          <w:spacing w:val="-3"/>
+          <w:vertAlign w:val="subscript"/>
+        </w:rPr>
+        <w:t>3</w:t>
+      </w:r>
+      <w:r>
+        <w:rPr>
+          <w:spacing w:val="-3"/>
+        </w:rPr>
+        <w:t xml:space="preserve"> </w:t>
+      </w:r>
+      <w:r>
+        <w:rPr>
+          <w:spacing w:val="-3"/>
+        </w:rPr>
+        <w:t>×</w:t>
+      </w:r>
+      <w:r>
+        <w:rPr>
+          <w:spacing w:val="-3"/>
+        </w:rPr>
+        <w:t xml:space="preserve"> OH</w:t>
+      </w:r>
+    </w:p>
+    <w:p>
+      <w:pPr>
+        <w:suppressAutoHyphens/>
+        <w:spacing w:line="360" w:lineRule="auto"/>
+        <w:rPr>
+          <w:rFonts w:eastAsia="Times New Roman"/>
+          <w:color w:val="000000"/>
+          <w:lang w:eastAsia="zh-CN"/>
+        </w:rPr>
+      </w:pPr>
+      <w:r>
+        <w:rPr>
+          <w:spacing w:val="-3"/>
+        </w:rPr>
+        <w:tab/>
+      </w:r>
+      <w:r>
+        <w:rPr>
+          <w:spacing w:val="-3"/>
+        </w:rPr>
+        <w:tab/>
+      </w:r>
+      <w:r>
+        <w:rPr>
+          <w:spacing w:val="-3"/>
+        </w:rPr>
+        <w:t xml:space="preserve">= ${HP} HP </w:t>
+      </w:r>
+      <w:r>
+        <w:rPr>
+          <w:spacing w:val="-3"/>
+        </w:rPr>
+        <w:t>× 0.746</w:t>
+      </w:r>
+      <w:r>
+        <w:rPr>
+          <w:spacing w:val="-3"/>
+        </w:rPr>
+        <w:t xml:space="preserve"> </w:t>
+      </w:r>
+      <w:r>
+        <w:rPr>
+          <w:iCs/>
+          <w:spacing w:val="-3"/>
+        </w:rPr>
+        <w:t>kW</w:t>
+      </w:r>
+      <w:r>
+        <w:rPr>
+          <w:iCs/>
+          <w:spacing w:val="-3"/>
+        </w:rPr>
+        <w:t>/</w:t>
+      </w:r>
+      <w:r>
+        <w:rPr>
+          <w:iCs/>
+          <w:spacing w:val="-3"/>
+        </w:rPr>
+        <w:t xml:space="preserve">HP </w:t>
+      </w:r>
+      <w:r>
+        <w:rPr>
+          <w:spacing w:val="-3"/>
+        </w:rPr>
+        <w:t xml:space="preserve">× </w:t>
+      </w:r>
+      <w:r>
+        <w:rPr>
+          <w:spacing w:val="-3"/>
+        </w:rPr>
+        <w:t>${OH} hr/yr</w:t>
+      </w:r>
+    </w:p>
+    <w:p>
+      <w:pPr>
+        <w:suppressAutoHyphens/>
+        <w:spacing w:line="360" w:lineRule="auto"/>
+        <w:rPr>
+          <w:rFonts w:eastAsia="Times New Roman"/>
+          <w:color w:val="000000"/>
+          <w:lang w:eastAsia="zh-CN"/>
+        </w:rPr>
+      </w:pPr>
+      <w:r>
+        <w:rPr>
+          <w:rFonts w:eastAsia="Times New Roman"/>
+          <w:color w:val="000000"/>
+          <w:lang w:eastAsia="zh-CN"/>
+        </w:rPr>
+        <w:tab/>
+      </w:r>
+      <w:r>
+        <w:rPr>
+          <w:rFonts w:eastAsia="Times New Roman"/>
+          <w:color w:val="000000"/>
+          <w:lang w:eastAsia="zh-CN"/>
+        </w:rPr>
+        <w:tab/>
+      </w:r>
+      <w:r>
+        <w:rPr>
+          <w:rFonts w:eastAsia="Times New Roman"/>
+          <w:color w:val="000000"/>
+          <w:lang w:eastAsia="zh-CN"/>
+        </w:rPr>
+        <w:t>= ${E</w:t>
+      </w:r>
+      <w:r>
+        <w:rPr>
+          <w:rFonts w:eastAsia="Times New Roman"/>
+          <w:color w:val="000000"/>
+          <w:lang w:eastAsia="zh-CN"/>
+        </w:rPr>
+        <w:t>U</w:t>
+      </w:r>
+      <w:r>
+        <w:rPr>
+          <w:rFonts w:eastAsia="Times New Roman"/>
+          <w:color w:val="000000"/>
+          <w:lang w:eastAsia="zh-CN"/>
+        </w:rPr>
+        <w:t>}</w:t>
+      </w:r>
+      <w:r>
+        <w:rPr>
+          <w:rFonts w:eastAsia="Times New Roman"/>
+          <w:color w:val="000000"/>
+          <w:lang w:eastAsia="zh-CN"/>
+        </w:rPr>
+        <w:t xml:space="preserve"> kWh</w:t>
+      </w:r>
+      <w:r>
+        <w:rPr>
+          <w:rFonts w:eastAsia="Times New Roman"/>
+          <w:color w:val="000000"/>
+          <w:lang w:eastAsia="zh-CN"/>
+        </w:rPr>
+        <w:t>/yr</w:t>
+      </w:r>
+    </w:p>
+    <w:p>
+      <w:pPr>
+        <w:pStyle w:val="BodyTextIndent"/>
+        <w:suppressAutoHyphens/>
+        <w:spacing w:line="360" w:lineRule="auto"/>
+        <w:ind w:firstLine="0"/>
+        <w:jc w:val="both"/>
+        <w:rPr>
+          <w:spacing w:val="-3"/>
+        </w:rPr>
+      </w:pPr>
+      <w:r>
+        <w:rPr>
+          <w:spacing w:val="-3"/>
+        </w:rPr>
+        <w:tab/>
+      </w:r>
+      <w:r>
+        <w:rPr>
+          <w:spacing w:val="-3"/>
+        </w:rPr>
+        <w:t>T</w:t>
+      </w:r>
+      <w:r>
+        <w:rPr>
+          <w:spacing w:val="-3"/>
+        </w:rPr>
+        <w:t xml:space="preserve">he </w:t>
+      </w:r>
+      <w:r>
+        <w:rPr>
+          <w:spacing w:val="-3"/>
+        </w:rPr>
+        <w:t>potential fan demand usage</w:t>
+      </w:r>
+      <w:r>
+        <w:rPr>
+          <w:spacing w:val="-3"/>
+        </w:rPr>
+        <w:t xml:space="preserve">, </w:t>
+      </w:r>
+      <w:r>
+        <w:rPr>
+          <w:spacing w:val="-3"/>
+        </w:rPr>
+        <w:t>DU</w:t>
+      </w:r>
+      <w:r>
+        <w:rPr>
+          <w:spacing w:val="-3"/>
+        </w:rPr>
+        <w:t xml:space="preserve">, </w:t>
+      </w:r>
+      <w:r>
+        <w:rPr>
+          <w:spacing w:val="-3"/>
+        </w:rPr>
+        <w:t>can be calculated as follows:</w:t>
       </w:r>
     </w:p>
     <w:p>
@@ -2046,175 +2615,221 @@
           <w:spacing w:val="-3"/>
         </w:rPr>
         <w:tab/>
-        <w:t>HP</w:t>
-      </w:r>
-      <w:r>
-        <w:rPr>
-          <w:spacing w:val="-3"/>
-        </w:rPr>
-        <w:tab/>
-        <w:t xml:space="preserve">= Fan Horsepower; </w:t>
-      </w:r>
-      <w:r>
-        <w:rPr>
-          <w:spacing w:val="-3"/>
-        </w:rPr>
-        <w:t xml:space="preserve">${HP} </w:t>
-      </w:r>
-      <w:r>
-        <w:rPr>
-          <w:spacing w:val="-3"/>
-        </w:rPr>
-        <w:t>HP</w:t>
-      </w:r>
-    </w:p>
-    <w:p>
-      <w:pPr>
-        <w:suppressAutoHyphens/>
+      </w:r>
+      <w:r>
+        <w:rPr>
+          <w:spacing w:val="-3"/>
+        </w:rPr>
+        <w:t>D</w:t>
+      </w:r>
+      <w:r>
+        <w:rPr>
+          <w:spacing w:val="-3"/>
+        </w:rPr>
+        <w:t>U</w:t>
+      </w:r>
+      <w:r>
+        <w:rPr>
+          <w:spacing w:val="-3"/>
+        </w:rPr>
+        <w:tab/>
+      </w:r>
+      <w:r>
+        <w:rPr>
+          <w:spacing w:val="-3"/>
+        </w:rPr>
+        <w:t>=</w:t>
+      </w:r>
+      <w:r>
+        <w:rPr>
+          <w:spacing w:val="-3"/>
+        </w:rPr>
+        <w:t xml:space="preserve"> HP </w:t>
+      </w:r>
+      <w:r>
+        <w:rPr>
+          <w:spacing w:val="-3"/>
+        </w:rPr>
+        <w:t>×</w:t>
+      </w:r>
+      <w:r>
+        <w:rPr>
+          <w:spacing w:val="-3"/>
+        </w:rPr>
+        <w:t xml:space="preserve"> C</w:t>
+      </w:r>
+      <w:r>
+        <w:rPr>
+          <w:spacing w:val="-3"/>
+          <w:vertAlign w:val="subscript"/>
+        </w:rPr>
+        <w:t>3</w:t>
+      </w:r>
+      <w:r>
+        <w:rPr>
+          <w:spacing w:val="-3"/>
+        </w:rPr>
+        <w:t xml:space="preserve"> </w:t>
+      </w:r>
+      <w:r>
+        <w:rPr>
+          <w:spacing w:val="-3"/>
+        </w:rPr>
+        <w:t>×</w:t>
+      </w:r>
+      <w:r>
+        <w:rPr>
+          <w:spacing w:val="-3"/>
+        </w:rPr>
+        <w:t xml:space="preserve"> CF</w:t>
+      </w:r>
+      <w:r>
+        <w:rPr>
+          <w:spacing w:val="-3"/>
+        </w:rPr>
+        <w:t xml:space="preserve"> </w:t>
+      </w:r>
+      <w:r>
+        <w:rPr>
+          <w:spacing w:val="-3"/>
+        </w:rPr>
+        <w:t>×</w:t>
+      </w:r>
+      <w:r>
+        <w:rPr>
+          <w:spacing w:val="-3"/>
+        </w:rPr>
+        <w:t xml:space="preserve"> </w:t>
+      </w:r>
+      <w:r>
+        <w:rPr>
+          <w:spacing w:val="-3"/>
+        </w:rPr>
+        <w:t>C</w:t>
+      </w:r>
+      <w:r>
+        <w:rPr>
+          <w:spacing w:val="-3"/>
+          <w:vertAlign w:val="subscript"/>
+        </w:rPr>
+        <w:t>4</w:t>
+      </w:r>
+      <w:r>
+        <w:rPr>
+          <w:spacing w:val="-3"/>
+        </w:rPr>
+        <w:t xml:space="preserve"> </w:t>
+      </w:r>
+    </w:p>
+    <w:p>
+      <w:pPr>
         <w:spacing w:line="360" w:lineRule="auto"/>
-        <w:ind w:left="720"/>
-        <w:rPr>
-          <w:iCs/>
-          <w:spacing w:val="-3"/>
-        </w:rPr>
-      </w:pPr>
-      <w:r>
-        <w:rPr>
-          <w:iCs/>
-          <w:spacing w:val="-3"/>
-        </w:rPr>
-        <w:t>C</w:t>
-      </w:r>
-      <w:r>
-        <w:rPr>
-          <w:iCs/>
-          <w:spacing w:val="-3"/>
-          <w:vertAlign w:val="subscript"/>
-        </w:rPr>
-        <w:t>3</w:t>
-      </w:r>
-      <w:r>
-        <w:rPr>
-          <w:iCs/>
-          <w:spacing w:val="-3"/>
-        </w:rPr>
-        <w:tab/>
-        <w:t xml:space="preserve">= Conversion constant; </w:t>
-      </w:r>
-      <w:r>
-        <w:rPr>
-          <w:iCs/>
-          <w:spacing w:val="-3"/>
-        </w:rPr>
-        <w:t>0.746</w:t>
-      </w:r>
-      <w:r>
-        <w:rPr>
-          <w:iCs/>
-          <w:spacing w:val="-3"/>
-        </w:rPr>
-        <w:t xml:space="preserve"> </w:t>
-      </w:r>
-      <w:r>
-        <w:rPr>
-          <w:iCs/>
-          <w:spacing w:val="-3"/>
-        </w:rPr>
-        <w:t>kW</w:t>
-      </w:r>
-      <w:r>
-        <w:rPr>
-          <w:iCs/>
-          <w:spacing w:val="-3"/>
-        </w:rPr>
-        <w:t>/</w:t>
-      </w:r>
-      <w:r>
-        <w:rPr>
-          <w:iCs/>
-          <w:spacing w:val="-3"/>
-        </w:rPr>
-        <w:t>HP</w:t>
-      </w:r>
-    </w:p>
-    <w:p>
-      <w:pPr>
-        <w:suppressAutoHyphens/>
-        <w:spacing w:line="360" w:lineRule="auto"/>
-        <w:ind w:left="720"/>
-        <w:rPr>
-          <w:iCs/>
-          <w:spacing w:val="-3"/>
-        </w:rPr>
-      </w:pPr>
-      <w:r>
-        <w:rPr>
-          <w:iCs/>
-          <w:spacing w:val="-3"/>
-        </w:rPr>
-        <w:t>EC</w:t>
-      </w:r>
-      <w:r>
-        <w:rPr>
-          <w:iCs/>
-          <w:spacing w:val="-3"/>
-        </w:rPr>
-        <w:tab/>
-        <w:t xml:space="preserve">= Energy Cost; </w:t>
-      </w:r>
-      <w:r>
-        <w:rPr>
-          <w:iCs/>
-          <w:spacing w:val="-3"/>
-        </w:rPr>
-        <w:t>${EC}</w:t>
-      </w:r>
-      <w:r>
-        <w:rPr>
-          <w:iCs/>
-          <w:spacing w:val="-3"/>
-        </w:rPr>
-        <w:t>/kWh</w:t>
-      </w:r>
-    </w:p>
-    <w:p>
-      <w:pPr>
-        <w:suppressAutoHyphens/>
-        <w:spacing w:line="360" w:lineRule="auto"/>
-        <w:ind w:left="720"/>
-        <w:rPr>
-          <w:iCs/>
-          <w:spacing w:val="-3"/>
-        </w:rPr>
-      </w:pPr>
-      <w:r>
-        <w:rPr>
-          <w:iCs/>
-          <w:spacing w:val="-3"/>
-        </w:rPr>
-        <w:t>DC</w:t>
-      </w:r>
-      <w:r>
-        <w:rPr>
-          <w:iCs/>
-          <w:spacing w:val="-3"/>
-        </w:rPr>
-        <w:tab/>
-        <w:t xml:space="preserve">= Demand Cost; </w:t>
-      </w:r>
-      <w:r>
-        <w:rPr>
-          <w:iCs/>
-          <w:spacing w:val="-3"/>
-        </w:rPr>
-        <w:t>${DC}</w:t>
-      </w:r>
-      <w:r>
-        <w:rPr>
-          <w:iCs/>
-          <w:spacing w:val="-3"/>
-        </w:rPr>
-        <w:t>/kWh</w:t>
+        <w:jc w:val="both"/>
+        <w:rPr>
+          <w:spacing w:val="-3"/>
+        </w:rPr>
+      </w:pPr>
+      <w:r>
+        <w:rPr>
+          <w:spacing w:val="-3"/>
+        </w:rPr>
+        <w:tab/>
+      </w:r>
+      <w:r>
+        <w:rPr>
+          <w:spacing w:val="-3"/>
+        </w:rPr>
+        <w:tab/>
+      </w:r>
+      <w:r>
+        <w:rPr>
+          <w:spacing w:val="-3"/>
+        </w:rPr>
+        <w:t xml:space="preserve">= </w:t>
+      </w:r>
+      <w:r>
+        <w:rPr>
+          <w:spacing w:val="-3"/>
+        </w:rPr>
+        <w:t>${HP}</w:t>
+      </w:r>
+      <w:r>
+        <w:rPr>
+          <w:spacing w:val="-3"/>
+        </w:rPr>
+        <w:t xml:space="preserve"> HP </w:t>
+      </w:r>
+      <w:r>
+        <w:rPr>
+          <w:spacing w:val="-3"/>
+        </w:rPr>
+        <w:t>× 0.746</w:t>
+      </w:r>
+      <w:r>
+        <w:rPr>
+          <w:spacing w:val="-3"/>
+        </w:rPr>
+        <w:t xml:space="preserve"> kW/HP </w:t>
+      </w:r>
+      <w:r>
+        <w:rPr>
+          <w:spacing w:val="-3"/>
+        </w:rPr>
+        <w:t>×</w:t>
+      </w:r>
+      <w:r>
+        <w:rPr>
+          <w:spacing w:val="-3"/>
+        </w:rPr>
+        <w:t xml:space="preserve"> </w:t>
+      </w:r>
+      <w:r>
+        <w:rPr>
+          <w:spacing w:val="-3"/>
+        </w:rPr>
+        <w:t>12</w:t>
+      </w:r>
+      <w:r>
+        <w:rPr>
+          <w:spacing w:val="-3"/>
+        </w:rPr>
+        <w:t xml:space="preserve"> </w:t>
+      </w:r>
+      <w:r>
+        <w:rPr>
+          <w:spacing w:val="-3"/>
+        </w:rPr>
+        <w:t xml:space="preserve">mo/yr </w:t>
+      </w:r>
+      <w:r>
+        <w:rPr>
+          <w:spacing w:val="-3"/>
+        </w:rPr>
+        <w:t>×</w:t>
+      </w:r>
+      <w:r>
+        <w:rPr>
+          <w:spacing w:val="-3"/>
+        </w:rPr>
+        <w:t xml:space="preserve"> </w:t>
+      </w:r>
+      <w:r>
+        <w:rPr>
+          <w:spacing w:val="-3"/>
+        </w:rPr>
+        <w:t>${CF}</w:t>
+      </w:r>
+      <w:r>
+        <w:rPr>
+          <w:spacing w:val="-3"/>
+        </w:rPr>
+        <w:t>%</w:t>
+      </w:r>
+      <w:r>
+        <w:rPr>
+          <w:spacing w:val="-3"/>
+        </w:rPr>
+        <w:t>/mo</w:t>
       </w:r>
     </w:p>
     <w:p>
@@ -2231,28 +2846,54 @@
           <w:spacing w:val="-3"/>
         </w:rPr>
         <w:tab/>
-        <w:t>PFC</w:t>
-      </w:r>
-      <w:r>
-        <w:rPr>
-          <w:spacing w:val="-3"/>
-        </w:rPr>
-        <w:tab/>
-        <w:t xml:space="preserve">= Potential Fan </w:t>
-      </w:r>
-      <w:proofErr w:type="gramStart"/>
-      <w:r>
-        <w:rPr>
-          <w:spacing w:val="-3"/>
-        </w:rPr>
-        <w:t>Cost;</w:t>
-      </w:r>
-      <w:proofErr w:type="gramEnd"/>
-      <w:r>
-        <w:rPr>
-          <w:spacing w:val="-3"/>
-        </w:rPr>
-        <w:t xml:space="preserve"> </w:t>
+      </w:r>
+      <w:r>
+        <w:rPr>
+          <w:spacing w:val="-3"/>
+        </w:rPr>
+        <w:tab/>
+      </w:r>
+      <w:r>
+        <w:rPr>
+          <w:spacing w:val="-3"/>
+        </w:rPr>
+        <w:t xml:space="preserve">= </w:t>
+      </w:r>
+      <w:r>
+        <w:rPr>
+          <w:spacing w:val="-3"/>
+        </w:rPr>
+        <w:t>${</w:t>
+      </w:r>
+      <w:r>
+        <w:rPr>
+          <w:spacing w:val="-3"/>
+        </w:rPr>
+        <w:t>D</w:t>
+      </w:r>
+      <w:r>
+        <w:rPr>
+          <w:spacing w:val="-3"/>
+        </w:rPr>
+        <w:t>U</w:t>
+      </w:r>
+      <w:r>
+        <w:rPr>
+          <w:spacing w:val="-3"/>
+        </w:rPr>
+        <w:t>}</w:t>
+      </w:r>
+      <w:r>
+        <w:rPr>
+          <w:spacing w:val="-3"/>
+        </w:rPr>
+        <w:t xml:space="preserve"> kW</w:t>
+      </w:r>
+      <w:r>
+        <w:rPr>
+          <w:spacing w:val="-3"/>
+        </w:rPr>
+        <w:t>/yr</w:t>
       </w:r>
     </w:p>
     <w:p>
@@ -2274,419 +2915,55 @@
         <w:rPr>
           <w:spacing w:val="-3"/>
         </w:rPr>
-        <w:tab/>
-        <w:t>=</w:t>
-      </w:r>
-      <w:r>
-        <w:rPr>
-          <w:spacing w:val="-3"/>
-        </w:rPr>
-        <w:t xml:space="preserve"> </w:t>
-      </w:r>
-      <w:r>
-        <w:rPr>
-          <w:spacing w:val="-3"/>
-        </w:rPr>
-        <w:t>-</w:t>
-      </w:r>
-      <w:r>
-        <w:rPr>
-          <w:spacing w:val="-3"/>
-        </w:rPr>
-        <w:t xml:space="preserve">(HP </w:t>
-      </w:r>
-      <w:r>
-        <w:rPr>
-          <w:spacing w:val="-3"/>
-        </w:rPr>
-        <w:t>×</w:t>
-      </w:r>
-      <w:r>
-        <w:rPr>
-          <w:spacing w:val="-3"/>
-        </w:rPr>
-        <w:t xml:space="preserve"> C</w:t>
-      </w:r>
-      <w:r>
-        <w:rPr>
-          <w:spacing w:val="-3"/>
-          <w:vertAlign w:val="subscript"/>
-        </w:rPr>
-        <w:t>3</w:t>
-      </w:r>
-      <w:r>
-        <w:rPr>
-          <w:spacing w:val="-3"/>
-        </w:rPr>
-        <w:t>)</w:t>
-      </w:r>
-      <w:r>
-        <w:rPr>
-          <w:spacing w:val="-3"/>
-        </w:rPr>
-        <w:t xml:space="preserve"> </w:t>
-      </w:r>
-      <w:r>
-        <w:rPr>
-          <w:spacing w:val="-3"/>
-        </w:rPr>
-        <w:t>×</w:t>
-      </w:r>
-      <w:r>
-        <w:rPr>
-          <w:spacing w:val="-3"/>
-        </w:rPr>
-        <w:t xml:space="preserve"> (OH </w:t>
-      </w:r>
-      <w:r>
-        <w:rPr>
-          <w:spacing w:val="-3"/>
-        </w:rPr>
-        <w:t>×</w:t>
-      </w:r>
-      <w:r>
-        <w:rPr>
-          <w:spacing w:val="-3"/>
-        </w:rPr>
-        <w:t xml:space="preserve"> EC + </w:t>
-      </w:r>
-      <w:r>
-        <w:rPr>
-          <w:spacing w:val="-3"/>
-        </w:rPr>
-        <w:t xml:space="preserve">12 </w:t>
-      </w:r>
-      <w:r>
-        <w:rPr>
-          <w:spacing w:val="-3"/>
-        </w:rPr>
-        <w:t>×</w:t>
-      </w:r>
-      <w:r>
-        <w:rPr>
-          <w:spacing w:val="-3"/>
-        </w:rPr>
-        <w:t xml:space="preserve"> </w:t>
-      </w:r>
-      <w:r>
-        <w:rPr>
-          <w:spacing w:val="-3"/>
-        </w:rPr>
-        <w:t>DC)</w:t>
-      </w:r>
-    </w:p>
-    <w:p>
-      <w:pPr>
-        <w:spacing w:line="360" w:lineRule="auto"/>
-        <w:jc w:val="both"/>
-        <w:rPr>
-          <w:spacing w:val="-3"/>
-        </w:rPr>
-      </w:pPr>
-      <w:r>
-        <w:rPr>
-          <w:spacing w:val="-3"/>
-        </w:rPr>
-        <w:tab/>
-      </w:r>
-      <w:r>
-        <w:rPr>
-          <w:spacing w:val="-3"/>
-        </w:rPr>
-        <w:tab/>
-        <w:t xml:space="preserve">= </w:t>
-      </w:r>
-      <w:r>
-        <w:rPr>
-          <w:spacing w:val="-3"/>
-        </w:rPr>
-        <w:t>-</w:t>
-      </w:r>
-      <w:r>
-        <w:rPr>
-          <w:spacing w:val="-3"/>
-        </w:rPr>
-        <w:t>(</w:t>
-      </w:r>
-      <w:r>
-        <w:rPr>
-          <w:spacing w:val="-3"/>
-        </w:rPr>
-        <w:t>${HP}</w:t>
-      </w:r>
-      <w:r>
-        <w:rPr>
-          <w:spacing w:val="-3"/>
-        </w:rPr>
-        <w:t xml:space="preserve"> HP </w:t>
-      </w:r>
-      <w:r>
-        <w:rPr>
-          <w:spacing w:val="-3"/>
-        </w:rPr>
-        <w:t>× 0.746) × (</w:t>
-      </w:r>
-      <w:r>
-        <w:rPr>
-          <w:spacing w:val="-3"/>
-        </w:rPr>
-        <w:t>${OH}</w:t>
-      </w:r>
-      <w:r>
-        <w:rPr>
-          <w:spacing w:val="-3"/>
-        </w:rPr>
-        <w:t xml:space="preserve"> </w:t>
-      </w:r>
-      <w:proofErr w:type="spellStart"/>
-      <w:r>
-        <w:rPr>
-          <w:spacing w:val="-3"/>
-        </w:rPr>
-        <w:t>hr</w:t>
-      </w:r>
-      <w:proofErr w:type="spellEnd"/>
-      <w:r>
-        <w:rPr>
-          <w:spacing w:val="-3"/>
-        </w:rPr>
-        <w:t>/</w:t>
-      </w:r>
-      <w:proofErr w:type="spellStart"/>
-      <w:r>
-        <w:rPr>
-          <w:spacing w:val="-3"/>
-        </w:rPr>
-        <w:t>yr</w:t>
-      </w:r>
-      <w:proofErr w:type="spellEnd"/>
-      <w:r>
-        <w:rPr>
-          <w:spacing w:val="-3"/>
-        </w:rPr>
-        <w:t xml:space="preserve"> </w:t>
-      </w:r>
-      <w:r>
-        <w:rPr>
-          <w:spacing w:val="-3"/>
-        </w:rPr>
-        <w:t>×</w:t>
-      </w:r>
-      <w:r>
-        <w:rPr>
-          <w:spacing w:val="-3"/>
-        </w:rPr>
-        <w:t xml:space="preserve"> </w:t>
-      </w:r>
-      <w:r>
-        <w:rPr>
-          <w:rFonts w:eastAsia="Times New Roman"/>
-          <w:color w:val="000000"/>
-          <w:lang w:eastAsia="zh-CN"/>
-        </w:rPr>
-        <w:t>${EC}</w:t>
-      </w:r>
-      <w:r>
-        <w:rPr>
-          <w:rFonts w:eastAsia="Times New Roman"/>
-          <w:color w:val="000000"/>
-          <w:lang w:eastAsia="zh-CN"/>
-        </w:rPr>
-        <w:t>/kWh</w:t>
-      </w:r>
-      <w:r>
-        <w:rPr>
-          <w:rFonts w:eastAsia="Times New Roman"/>
-          <w:color w:val="000000"/>
-          <w:lang w:eastAsia="zh-CN"/>
-        </w:rPr>
-        <w:t xml:space="preserve"> </w:t>
-      </w:r>
-      <w:r>
-        <w:rPr>
-          <w:spacing w:val="-3"/>
-        </w:rPr>
-        <w:t xml:space="preserve">+ </w:t>
-      </w:r>
-      <w:r>
-        <w:rPr>
-          <w:spacing w:val="-3"/>
-        </w:rPr>
-        <w:t>12</w:t>
-      </w:r>
-      <w:r>
-        <w:rPr>
-          <w:spacing w:val="-3"/>
-        </w:rPr>
-        <w:t xml:space="preserve"> </w:t>
-      </w:r>
-      <w:r>
-        <w:rPr>
-          <w:spacing w:val="-3"/>
-        </w:rPr>
-        <w:t>×</w:t>
-      </w:r>
-      <w:r>
-        <w:rPr>
-          <w:spacing w:val="-3"/>
-        </w:rPr>
-        <w:t xml:space="preserve"> ${DC}</w:t>
-      </w:r>
-      <w:r>
-        <w:rPr>
-          <w:spacing w:val="-3"/>
-        </w:rPr>
-        <w:t>/kW</w:t>
-      </w:r>
-      <w:r>
-        <w:rPr>
-          <w:spacing w:val="-3"/>
-        </w:rPr>
-        <w:t>)</w:t>
-      </w:r>
-    </w:p>
-    <w:p>
-      <w:pPr>
-        <w:spacing w:line="360" w:lineRule="auto"/>
-        <w:jc w:val="both"/>
-        <w:rPr>
-          <w:spacing w:val="-3"/>
-        </w:rPr>
-      </w:pPr>
-      <w:r>
-        <w:rPr>
-          <w:spacing w:val="-3"/>
-        </w:rPr>
-        <w:tab/>
-      </w:r>
-      <w:r>
-        <w:rPr>
-          <w:spacing w:val="-3"/>
-        </w:rPr>
-        <w:tab/>
-        <w:t xml:space="preserve">= </w:t>
-      </w:r>
-      <w:r>
-        <w:rPr>
-          <w:spacing w:val="-3"/>
-        </w:rPr>
-        <w:t xml:space="preserve">${ES} </w:t>
-      </w:r>
-      <w:r>
-        <w:rPr>
-          <w:spacing w:val="-3"/>
-        </w:rPr>
-        <w:t>kWh/</w:t>
-      </w:r>
-      <w:proofErr w:type="spellStart"/>
-      <w:r>
-        <w:rPr>
-          <w:spacing w:val="-3"/>
-        </w:rPr>
-        <w:t>yr</w:t>
-      </w:r>
-      <w:proofErr w:type="spellEnd"/>
-      <w:r>
-        <w:rPr>
-          <w:spacing w:val="-3"/>
-        </w:rPr>
-        <w:t xml:space="preserve"> </w:t>
-      </w:r>
-      <w:r>
-        <w:rPr>
-          <w:spacing w:val="-3"/>
-        </w:rPr>
-        <w:t>×</w:t>
-      </w:r>
-      <w:r>
-        <w:rPr>
-          <w:spacing w:val="-3"/>
-        </w:rPr>
-        <w:t xml:space="preserve"> </w:t>
-      </w:r>
-      <w:r>
-        <w:rPr>
-          <w:rFonts w:eastAsia="Times New Roman"/>
-          <w:color w:val="000000"/>
-          <w:lang w:eastAsia="zh-CN"/>
-        </w:rPr>
-        <w:t>${EC}</w:t>
-      </w:r>
-      <w:r>
-        <w:rPr>
-          <w:rFonts w:eastAsia="Times New Roman"/>
-          <w:color w:val="000000"/>
-          <w:lang w:eastAsia="zh-CN"/>
-        </w:rPr>
-        <w:t>/kWh</w:t>
-      </w:r>
-      <w:r>
-        <w:rPr>
-          <w:rFonts w:eastAsia="Times New Roman"/>
-          <w:color w:val="000000"/>
-          <w:lang w:eastAsia="zh-CN"/>
-        </w:rPr>
-        <w:t xml:space="preserve"> </w:t>
-      </w:r>
-      <w:r>
-        <w:rPr>
-          <w:rFonts w:eastAsia="Times New Roman"/>
-          <w:color w:val="000000"/>
-          <w:lang w:eastAsia="zh-CN"/>
-        </w:rPr>
-        <w:t>${DS}</w:t>
-      </w:r>
-      <w:r>
-        <w:rPr>
-          <w:rFonts w:eastAsia="Times New Roman"/>
-          <w:color w:val="000000"/>
-          <w:lang w:eastAsia="zh-CN"/>
-        </w:rPr>
-        <w:t xml:space="preserve"> kW/</w:t>
-      </w:r>
-      <w:proofErr w:type="spellStart"/>
-      <w:r>
-        <w:rPr>
-          <w:rFonts w:eastAsia="Times New Roman"/>
-          <w:color w:val="000000"/>
-          <w:lang w:eastAsia="zh-CN"/>
-        </w:rPr>
-        <w:t>yr</w:t>
-      </w:r>
-      <w:proofErr w:type="spellEnd"/>
-      <w:r>
-        <w:rPr>
-          <w:rFonts w:eastAsia="Times New Roman"/>
-          <w:color w:val="000000"/>
-          <w:lang w:eastAsia="zh-CN"/>
-        </w:rPr>
-        <w:t xml:space="preserve"> </w:t>
-      </w:r>
-      <w:r>
-        <w:rPr>
-          <w:spacing w:val="-3"/>
-        </w:rPr>
-        <w:t>×</w:t>
-      </w:r>
-      <w:r>
-        <w:rPr>
-          <w:rFonts w:eastAsia="Times New Roman"/>
-          <w:color w:val="000000"/>
-          <w:lang w:eastAsia="zh-CN"/>
-        </w:rPr>
-        <w:t xml:space="preserve"> </w:t>
-      </w:r>
-      <w:r>
-        <w:rPr>
-          <w:spacing w:val="-3"/>
-        </w:rPr>
-        <w:t>${DC}</w:t>
-      </w:r>
-      <w:r>
-        <w:rPr>
-          <w:spacing w:val="-3"/>
-        </w:rPr>
-        <w:t>/kW</w:t>
+        <w:t xml:space="preserve">The </w:t>
+      </w:r>
+      <w:r>
+        <w:rPr>
+          <w:spacing w:val="-3"/>
+        </w:rPr>
+        <w:t xml:space="preserve">total </w:t>
+      </w:r>
+      <w:r>
+        <w:rPr>
+          <w:spacing w:val="-3"/>
+        </w:rPr>
+        <w:t xml:space="preserve">annual </w:t>
+      </w:r>
+      <w:r>
+        <w:rPr>
+          <w:spacing w:val="-3"/>
+        </w:rPr>
+        <w:t>c</w:t>
+      </w:r>
+      <w:r>
+        <w:rPr>
+          <w:spacing w:val="-3"/>
+        </w:rPr>
+        <w:t xml:space="preserve">ost savings; </w:t>
+      </w:r>
+      <w:r>
+        <w:rPr>
+          <w:spacing w:val="-3"/>
+        </w:rPr>
+        <w:t>A</w:t>
+      </w:r>
+      <w:r>
+        <w:rPr>
+          <w:spacing w:val="-3"/>
+        </w:rPr>
+        <w:t>CS</w:t>
+      </w:r>
+      <w:r>
+        <w:rPr>
+          <w:spacing w:val="-3"/>
+        </w:rPr>
+        <w:t>,</w:t>
+      </w:r>
+      <w:r>
+        <w:rPr>
+          <w:spacing w:val="-3"/>
+        </w:rPr>
+        <w:t xml:space="preserve"> is equal to:</w:t>
       </w:r>
     </w:p>
     <w:p>
@@ -2708,6 +2985,18 @@
         <w:rPr>
           <w:spacing w:val="-3"/>
         </w:rPr>
+        <w:t>A</w:t>
+      </w:r>
+      <w:r>
+        <w:rPr>
+          <w:spacing w:val="-3"/>
+        </w:rPr>
+        <w:t>CS</w:t>
+      </w:r>
+      <w:r>
+        <w:rPr>
+          <w:spacing w:val="-3"/>
+        </w:rPr>
         <w:tab/>
         <w:t xml:space="preserve">= </w:t>
       </w:r>
@@ -2715,48 +3004,112 @@
         <w:rPr>
           <w:spacing w:val="-3"/>
         </w:rPr>
-        <w:t>${ECS}</w:t>
-      </w:r>
-      <w:r>
-        <w:rPr>
-          <w:spacing w:val="-3"/>
-        </w:rPr>
-        <w:t>/</w:t>
-      </w:r>
-      <w:proofErr w:type="spellStart"/>
-      <w:r>
-        <w:rPr>
-          <w:spacing w:val="-3"/>
-        </w:rPr>
-        <w:t>yr</w:t>
-      </w:r>
-      <w:proofErr w:type="spellEnd"/>
-      <w:r>
-        <w:rPr>
-          <w:spacing w:val="-3"/>
-        </w:rPr>
-        <w:t xml:space="preserve"> </w:t>
-      </w:r>
-      <w:r>
-        <w:rPr>
-          <w:spacing w:val="-3"/>
-        </w:rPr>
-        <w:t>${DCS}</w:t>
-      </w:r>
-      <w:r>
-        <w:rPr>
-          <w:spacing w:val="-3"/>
-        </w:rPr>
-        <w:t>/</w:t>
-      </w:r>
-      <w:proofErr w:type="spellStart"/>
-      <w:r>
-        <w:rPr>
-          <w:spacing w:val="-3"/>
-        </w:rPr>
-        <w:t>yr</w:t>
-      </w:r>
-      <w:proofErr w:type="spellEnd"/>
+        <w:t>NG</w:t>
+      </w:r>
+      <w:r>
+        <w:rPr>
+          <w:iCs/>
+          <w:spacing w:val="-3"/>
+        </w:rPr>
+        <w:t>S</w:t>
+      </w:r>
+      <w:r>
+        <w:rPr>
+          <w:iCs/>
+          <w:spacing w:val="-3"/>
+        </w:rPr>
+        <w:t xml:space="preserve"> </w:t>
+      </w:r>
+      <w:r>
+        <w:rPr>
+          <w:spacing w:val="-3"/>
+        </w:rPr>
+        <w:t>×</w:t>
+      </w:r>
+      <w:r>
+        <w:rPr>
+          <w:spacing w:val="-3"/>
+        </w:rPr>
+        <w:t xml:space="preserve"> Natural Gas Cost</w:t>
+      </w:r>
+      <w:r>
+        <w:rPr>
+          <w:spacing w:val="-3"/>
+        </w:rPr>
+        <w:t xml:space="preserve"> </w:t>
+      </w:r>
+      <w:r>
+        <w:rPr>
+          <w:spacing w:val="-3"/>
+        </w:rPr>
+        <w:t>-</w:t>
+      </w:r>
+      <w:r>
+        <w:rPr>
+          <w:spacing w:val="-3"/>
+        </w:rPr>
+        <w:t xml:space="preserve"> </w:t>
+      </w:r>
+      <w:r>
+        <w:rPr>
+          <w:spacing w:val="-3"/>
+        </w:rPr>
+        <w:t>E</w:t>
+      </w:r>
+      <w:r>
+        <w:rPr>
+          <w:spacing w:val="-3"/>
+        </w:rPr>
+        <w:t>U</w:t>
+      </w:r>
+      <w:r>
+        <w:rPr>
+          <w:spacing w:val="-3"/>
+        </w:rPr>
+        <w:t xml:space="preserve"> </w:t>
+      </w:r>
+      <w:r>
+        <w:rPr>
+          <w:spacing w:val="-3"/>
+        </w:rPr>
+        <w:t>×</w:t>
+      </w:r>
+      <w:r>
+        <w:rPr>
+          <w:spacing w:val="-3"/>
+        </w:rPr>
+        <w:t xml:space="preserve"> Electricity Cost -</w:t>
+      </w:r>
+      <w:r>
+        <w:rPr>
+          <w:spacing w:val="-3"/>
+        </w:rPr>
+        <w:t xml:space="preserve"> </w:t>
+      </w:r>
+      <w:r>
+        <w:rPr>
+          <w:spacing w:val="-3"/>
+        </w:rPr>
+        <w:t>D</w:t>
+      </w:r>
+      <w:r>
+        <w:rPr>
+          <w:spacing w:val="-3"/>
+        </w:rPr>
+        <w:t xml:space="preserve">U </w:t>
+      </w:r>
+      <w:r>
+        <w:rPr>
+          <w:spacing w:val="-3"/>
+        </w:rPr>
+        <w:t>×</w:t>
+      </w:r>
+      <w:r>
+        <w:rPr>
+          <w:spacing w:val="-3"/>
+        </w:rPr>
+        <w:t xml:space="preserve"> Demand Cost</w:t>
+      </w:r>
     </w:p>
     <w:p>
       <w:pPr>
@@ -2778,28 +3131,122 @@
           <w:spacing w:val="-3"/>
         </w:rPr>
         <w:tab/>
-        <w:t xml:space="preserve">= </w:t>
-      </w:r>
-      <w:r>
-        <w:rPr>
-          <w:spacing w:val="-3"/>
-        </w:rPr>
-        <w:t>${PFC}</w:t>
-      </w:r>
-      <w:r>
-        <w:rPr>
-          <w:spacing w:val="-3"/>
-        </w:rPr>
-        <w:t>/</w:t>
-      </w:r>
-      <w:proofErr w:type="spellStart"/>
-      <w:r>
-        <w:rPr>
-          <w:spacing w:val="-3"/>
-        </w:rPr>
-        <w:t>yr</w:t>
-      </w:r>
-      <w:proofErr w:type="spellEnd"/>
+        <w:t>= ${NGS}</w:t>
+      </w:r>
+      <w:r>
+        <w:rPr>
+          <w:spacing w:val="-3"/>
+        </w:rPr>
+        <w:t xml:space="preserve"> MMBtu/yr</w:t>
+      </w:r>
+      <w:r>
+        <w:rPr>
+          <w:spacing w:val="-3"/>
+        </w:rPr>
+        <w:t xml:space="preserve"> </w:t>
+      </w:r>
+      <w:r>
+        <w:rPr>
+          <w:spacing w:val="-3"/>
+        </w:rPr>
+        <w:t>×</w:t>
+      </w:r>
+      <w:r>
+        <w:rPr>
+          <w:spacing w:val="-3"/>
+        </w:rPr>
+        <w:t xml:space="preserve"> ${NGC}</w:t>
+      </w:r>
+      <w:r>
+        <w:rPr>
+          <w:spacing w:val="-3"/>
+        </w:rPr>
+        <w:t>/MMBtu</w:t>
+      </w:r>
+      <w:r>
+        <w:rPr>
+          <w:spacing w:val="-3"/>
+        </w:rPr>
+        <w:t xml:space="preserve"> - ${EU}</w:t>
+      </w:r>
+      <w:r>
+        <w:rPr>
+          <w:spacing w:val="-3"/>
+        </w:rPr>
+        <w:t xml:space="preserve"> kWh/yr</w:t>
+      </w:r>
+      <w:r>
+        <w:rPr>
+          <w:spacing w:val="-3"/>
+        </w:rPr>
+        <w:t xml:space="preserve"> </w:t>
+      </w:r>
+      <w:r>
+        <w:rPr>
+          <w:spacing w:val="-3"/>
+        </w:rPr>
+        <w:t>×</w:t>
+      </w:r>
+      <w:r>
+        <w:rPr>
+          <w:spacing w:val="-3"/>
+        </w:rPr>
+        <w:t xml:space="preserve"> ${EC}</w:t>
+      </w:r>
+      <w:r>
+        <w:rPr>
+          <w:spacing w:val="-3"/>
+        </w:rPr>
+        <w:t>/kWh</w:t>
+      </w:r>
+      <w:r>
+        <w:rPr>
+          <w:spacing w:val="-3"/>
+        </w:rPr>
+        <w:t xml:space="preserve"> </w:t>
+      </w:r>
+      <w:r>
+        <w:rPr>
+          <w:spacing w:val="-3"/>
+        </w:rPr>
+        <w:t>-</w:t>
+      </w:r>
+      <w:r>
+        <w:rPr>
+          <w:spacing w:val="-3"/>
+        </w:rPr>
+        <w:t xml:space="preserve"> ${DU}</w:t>
+      </w:r>
+      <w:r>
+        <w:rPr>
+          <w:spacing w:val="-3"/>
+        </w:rPr>
+        <w:t xml:space="preserve"> kW/yr</w:t>
+      </w:r>
+      <w:r>
+        <w:rPr>
+          <w:spacing w:val="-3"/>
+        </w:rPr>
+        <w:t xml:space="preserve"> </w:t>
+      </w:r>
+      <w:r>
+        <w:rPr>
+          <w:spacing w:val="-3"/>
+        </w:rPr>
+        <w:t>×</w:t>
+      </w:r>
+      <w:r>
+        <w:rPr>
+          <w:spacing w:val="-3"/>
+        </w:rPr>
+        <w:t xml:space="preserve"> ${DC}</w:t>
+      </w:r>
+      <w:r>
+        <w:rPr>
+          <w:spacing w:val="-3"/>
+        </w:rPr>
+        <w:t>/kW</w:t>
+      </w:r>
     </w:p>
     <w:p>
       <w:pPr>
@@ -2814,7 +3261,107 @@
         <w:rPr>
           <w:spacing w:val="-3"/>
         </w:rPr>
-        <w:t>The Annual Cost savings; ACS; is equal to:</w:t>
+        <w:tab/>
+      </w:r>
+      <w:r>
+        <w:rPr>
+          <w:spacing w:val="-3"/>
+        </w:rPr>
+        <w:tab/>
+        <w:t>= ${NG</w:t>
+      </w:r>
+      <w:r>
+        <w:rPr>
+          <w:iCs/>
+          <w:spacing w:val="-3"/>
+        </w:rPr>
+        <w:t>CS</w:t>
+      </w:r>
+      <w:r>
+        <w:rPr>
+          <w:iCs/>
+          <w:spacing w:val="-3"/>
+        </w:rPr>
+        <w:t>}</w:t>
+      </w:r>
+      <w:r>
+        <w:rPr>
+          <w:iCs/>
+          <w:spacing w:val="-3"/>
+        </w:rPr>
+        <w:t>/yr</w:t>
+      </w:r>
+      <w:r>
+        <w:rPr>
+          <w:spacing w:val="-3"/>
+        </w:rPr>
+        <w:t xml:space="preserve"> </w:t>
+      </w:r>
+      <w:r>
+        <w:rPr>
+          <w:spacing w:val="-3"/>
+        </w:rPr>
+        <w:t>-</w:t>
+      </w:r>
+      <w:r>
+        <w:rPr>
+          <w:spacing w:val="-3"/>
+        </w:rPr>
+        <w:t xml:space="preserve"> ${E</w:t>
+      </w:r>
+      <w:r>
+        <w:rPr>
+          <w:spacing w:val="-3"/>
+        </w:rPr>
+        <w:t>UC</w:t>
+      </w:r>
+      <w:r>
+        <w:rPr>
+          <w:spacing w:val="-3"/>
+        </w:rPr>
+        <w:t>}</w:t>
+      </w:r>
+      <w:r>
+        <w:rPr>
+          <w:spacing w:val="-3"/>
+        </w:rPr>
+        <w:t>/yr</w:t>
+      </w:r>
+      <w:r>
+        <w:rPr>
+          <w:spacing w:val="-3"/>
+        </w:rPr>
+        <w:t xml:space="preserve"> </w:t>
+      </w:r>
+      <w:r>
+        <w:rPr>
+          <w:spacing w:val="-3"/>
+        </w:rPr>
+        <w:t>-</w:t>
+      </w:r>
+      <w:r>
+        <w:rPr>
+          <w:spacing w:val="-3"/>
+        </w:rPr>
+        <w:t xml:space="preserve"> ${D</w:t>
+      </w:r>
+      <w:r>
+        <w:rPr>
+          <w:spacing w:val="-3"/>
+        </w:rPr>
+        <w:t>U</w:t>
+      </w:r>
+      <w:r>
+        <w:rPr>
+          <w:spacing w:val="-3"/>
+        </w:rPr>
+        <w:t>C}</w:t>
+      </w:r>
+      <w:r>
+        <w:rPr>
+          <w:spacing w:val="-3"/>
+        </w:rPr>
+        <w:t>/yr</w:t>
       </w:r>
     </w:p>
     <w:p>
@@ -2830,8 +3377,8 @@
         <w:rPr>
           <w:spacing w:val="-3"/>
         </w:rPr>
-        <w:tab/>
-        <w:t>ACS</w:t>
+        <w:lastRenderedPageBreak/>
+        <w:tab/>
       </w:r>
       <w:r>
         <w:rPr>
@@ -2842,71 +3389,43 @@
       </w:r>
       <w:r>
         <w:rPr>
-          <w:iCs/>
-          <w:spacing w:val="-3"/>
-        </w:rPr>
-        <w:t>CS</w:t>
-      </w:r>
-      <w:r>
-        <w:rPr>
-          <w:spacing w:val="-3"/>
-        </w:rPr>
-        <w:t xml:space="preserve"> </w:t>
-      </w:r>
-      <w:r>
-        <w:rPr>
-          <w:spacing w:val="-3"/>
-        </w:rPr>
-        <w:t>+</w:t>
-      </w:r>
-      <w:r>
-        <w:rPr>
-          <w:spacing w:val="-3"/>
-        </w:rPr>
-        <w:t xml:space="preserve"> </w:t>
-      </w:r>
-      <w:proofErr w:type="gramStart"/>
-      <w:r>
-        <w:rPr>
-          <w:spacing w:val="-3"/>
-        </w:rPr>
-        <w:t>PFC;</w:t>
-      </w:r>
-      <w:proofErr w:type="gramEnd"/>
-    </w:p>
-    <w:p>
-      <w:pPr>
+          <w:spacing w:val="-3"/>
+        </w:rPr>
+        <w:t>${</w:t>
+      </w:r>
+      <w:r>
+        <w:rPr>
+          <w:spacing w:val="-3"/>
+        </w:rPr>
+        <w:t>A</w:t>
+      </w:r>
+      <w:r>
+        <w:rPr>
+          <w:spacing w:val="-3"/>
+        </w:rPr>
+        <w:t>CS}</w:t>
+      </w:r>
+      <w:r>
+        <w:rPr>
+          <w:spacing w:val="-3"/>
+        </w:rPr>
+        <w:t>/yr</w:t>
+      </w:r>
+    </w:p>
+    <w:p>
+      <w:pPr>
+        <w:pStyle w:val="BodyText"/>
         <w:suppressAutoHyphens/>
-        <w:spacing w:line="360" w:lineRule="auto"/>
-        <w:ind w:left="720" w:firstLine="720"/>
-        <w:jc w:val="both"/>
-        <w:rPr>
-          <w:spacing w:val="-3"/>
-        </w:rPr>
-      </w:pPr>
-      <w:r>
-        <w:rPr>
-          <w:spacing w:val="-3"/>
-        </w:rPr>
-        <w:t xml:space="preserve">= </w:t>
-      </w:r>
-      <w:r>
-        <w:rPr>
-          <w:spacing w:val="-3"/>
-        </w:rPr>
-        <w:t>${CS}</w:t>
-      </w:r>
-      <w:r>
-        <w:rPr>
-          <w:spacing w:val="-3"/>
-        </w:rPr>
-        <w:t xml:space="preserve"> </w:t>
-      </w:r>
-      <w:r>
-        <w:rPr>
-          <w:spacing w:val="-3"/>
-        </w:rPr>
-        <w:t>${PFC}</w:t>
+        <w:spacing w:before="120"/>
+        <w:rPr>
+          <w:b/>
+        </w:rPr>
+      </w:pPr>
+      <w:r>
+        <w:rPr>
+          <w:b/>
+        </w:rPr>
+        <w:t>Implementation Cost</w:t>
       </w:r>
     </w:p>
     <w:p>
@@ -2928,80 +3447,6 @@
         <w:rPr>
           <w:spacing w:val="-3"/>
         </w:rPr>
-        <w:tab/>
-        <w:t xml:space="preserve">= </w:t>
-      </w:r>
-      <w:r>
-        <w:rPr>
-          <w:spacing w:val="-3"/>
-        </w:rPr>
-        <w:t>${ACS}</w:t>
-      </w:r>
-      <w:r>
-        <w:rPr>
-          <w:spacing w:val="-3"/>
-        </w:rPr>
-        <w:t>/</w:t>
-      </w:r>
-      <w:proofErr w:type="spellStart"/>
-      <w:r>
-        <w:rPr>
-          <w:spacing w:val="-3"/>
-        </w:rPr>
-        <w:t>yr</w:t>
-      </w:r>
-      <w:proofErr w:type="spellEnd"/>
-    </w:p>
-    <w:p>
-      <w:pPr>
-        <w:pStyle w:val="BodyText"/>
-        <w:suppressAutoHyphens/>
-        <w:spacing w:before="120"/>
-        <w:rPr>
-          <w:b/>
-        </w:rPr>
-      </w:pPr>
-      <w:r>
-        <w:rPr>
-          <w:b/>
-        </w:rPr>
-        <w:lastRenderedPageBreak/>
-        <w:t>Implementation Cost</w:t>
-      </w:r>
-    </w:p>
-    <w:p>
-      <w:pPr>
-        <w:tabs>
-          <w:tab w:val="left" w:pos="-1440"/>
-          <w:tab w:val="left" w:pos="-720"/>
-          <w:tab w:val="left" w:pos="0"/>
-          <w:tab w:val="right" w:pos="720"/>
-          <w:tab w:val="decimal" w:pos="1080"/>
-          <w:tab w:val="left" w:pos="1440"/>
-        </w:tabs>
-        <w:suppressAutoHyphens/>
-        <w:spacing w:line="360" w:lineRule="auto"/>
-        <w:jc w:val="both"/>
-        <w:rPr>
-          <w:spacing w:val="-3"/>
-        </w:rPr>
-      </w:pPr>
-      <w:r>
-        <w:rPr>
-          <w:spacing w:val="-3"/>
-        </w:rPr>
-        <w:tab/>
-      </w:r>
-      <w:r>
-        <w:rPr>
-          <w:spacing w:val="-3"/>
-        </w:rPr>
-        <w:tab/>
-      </w:r>
-      <w:r>
-        <w:rPr>
-          <w:spacing w:val="-3"/>
-        </w:rPr>
         <w:t>The implementation cost is associated with installing the heat exchanger, fan, and ducting to the existing oven inlets. This is estimated at</w:t>
       </w:r>
       <w:r>
@@ -3021,7 +3466,6 @@
       <w:pPr>
         <w:pStyle w:val="BodyText2"/>
         <w:spacing w:before="120"/>
-        <w:ind w:firstLine="720"/>
         <w:rPr>
           <w:b/>
           <w:color w:val="auto"/>
@@ -3034,6 +3478,14 @@
           <w:color w:val="auto"/>
           <w:spacing w:val="-3"/>
         </w:rPr>
+        <w:tab/>
+      </w:r>
+      <w:r>
+        <w:rPr>
+          <w:b/>
+          <w:color w:val="auto"/>
+          <w:spacing w:val="-3"/>
+        </w:rPr>
         <w:t>The annual</w:t>
       </w:r>
       <w:r>
@@ -3101,14 +3553,7 @@
           <w:color w:val="auto"/>
           <w:u w:val="single"/>
         </w:rPr>
-        <w:t>${ACS}</w:t>
-      </w:r>
-      <w:r>
-        <w:rPr>
-          <w:b/>
-          <w:color w:val="auto"/>
-        </w:rPr>
-        <w:t xml:space="preserve"> and, with </w:t>
+        <w:t>${</w:t>
       </w:r>
       <w:r>
         <w:rPr>
@@ -3116,28 +3561,7 @@
           <w:color w:val="auto"/>
           <w:u w:val="single"/>
         </w:rPr>
-        <w:t>${IC}</w:t>
-      </w:r>
-      <w:r>
-        <w:rPr>
-          <w:b/>
-          <w:color w:val="auto"/>
-        </w:rPr>
-        <w:t xml:space="preserve"> in implementation costs, the payback period </w:t>
-      </w:r>
-      <w:r>
-        <w:rPr>
-          <w:b/>
-          <w:color w:val="auto"/>
-        </w:rPr>
-        <w:t>will b</w:t>
-      </w:r>
-      <w:r>
-        <w:rPr>
-          <w:b/>
-          <w:color w:val="auto"/>
-        </w:rPr>
-        <w:t xml:space="preserve">e </w:t>
+        <w:t>A</w:t>
       </w:r>
       <w:r>
         <w:rPr>
@@ -3145,7 +3569,14 @@
           <w:color w:val="auto"/>
           <w:u w:val="single"/>
         </w:rPr>
-        <w:t>${PB}</w:t>
+        <w:t>CS}</w:t>
+      </w:r>
+      <w:r>
+        <w:rPr>
+          <w:b/>
+          <w:color w:val="auto"/>
+        </w:rPr>
+        <w:t xml:space="preserve"> and, with </w:t>
       </w:r>
       <w:r>
         <w:rPr>
@@ -3153,6 +3584,43 @@
           <w:color w:val="auto"/>
           <w:u w:val="single"/>
         </w:rPr>
+        <w:t>${IC}</w:t>
+      </w:r>
+      <w:r>
+        <w:rPr>
+          <w:b/>
+          <w:color w:val="auto"/>
+        </w:rPr>
+        <w:t xml:space="preserve"> in implementation costs, the payback period </w:t>
+      </w:r>
+      <w:r>
+        <w:rPr>
+          <w:b/>
+          <w:color w:val="auto"/>
+        </w:rPr>
+        <w:t>will b</w:t>
+      </w:r>
+      <w:r>
+        <w:rPr>
+          <w:b/>
+          <w:color w:val="auto"/>
+        </w:rPr>
+        <w:t xml:space="preserve">e </w:t>
+      </w:r>
+      <w:r>
+        <w:rPr>
+          <w:b/>
+          <w:color w:val="auto"/>
+          <w:u w:val="single"/>
+        </w:rPr>
+        <w:t>${PB}</w:t>
+      </w:r>
+      <w:r>
+        <w:rPr>
+          <w:b/>
+          <w:color w:val="auto"/>
+          <w:u w:val="single"/>
+        </w:rPr>
         <w:t>.</w:t>
       </w:r>
     </w:p>
@@ -3181,12 +3649,18 @@
     <w:p>
       <w:pPr>
         <w:pStyle w:val="BodyText2"/>
-        <w:ind w:firstLine="720"/>
         <w:rPr>
           <w:color w:val="auto"/>
           <w:spacing w:val="-3"/>
         </w:rPr>
       </w:pPr>
+      <w:r>
+        <w:rPr>
+          <w:color w:val="auto"/>
+          <w:spacing w:val="-3"/>
+        </w:rPr>
+        <w:tab/>
+      </w:r>
       <w:r>
         <w:rPr>
           <w:color w:val="auto"/>
@@ -3407,15 +3881,7 @@
         <w:footnoteRef/>
       </w:r>
       <w:r>
-        <w:t xml:space="preserve"> </w:t>
-      </w:r>
-      <w:proofErr w:type="spellStart"/>
-      <w:r>
-        <w:t>Sunden</w:t>
-      </w:r>
-      <w:proofErr w:type="spellEnd"/>
-      <w:r>
-        <w:t xml:space="preserve">, B. "Heat exchangers and heat recovery processes in gas turbine systems." </w:t>
+        <w:t xml:space="preserve"> Sunden, B. "Heat exchangers and heat recovery processes in gas turbine systems." </w:t>
       </w:r>
       <w:r>
         <w:rPr>

</xml_diff>